<commit_message>
Updating new Glossary file
</commit_message>
<xml_diff>
--- a/source-aspnet/egrants_new/Content/eGrants Category Glossary.docx
+++ b/source-aspnet/egrants_new/Content/eGrants Category Glossary.docx
@@ -1,6 +1,6 @@
 
 <file path=word/document.xml><?xml version="1.0" encoding="utf-8"?>
-<w:document xmlns:wpc="http://schemas.microsoft.com/office/word/2010/wordprocessingCanvas" xmlns:cx="http://schemas.microsoft.com/office/drawing/2014/chartex" xmlns:cx1="http://schemas.microsoft.com/office/drawing/2015/9/8/chartex" xmlns:cx2="http://schemas.microsoft.com/office/drawing/2015/10/21/chartex" xmlns:cx3="http://schemas.microsoft.com/office/drawing/2016/5/9/chartex" xmlns:cx4="http://schemas.microsoft.com/office/drawing/2016/5/10/chartex" xmlns:cx5="http://schemas.microsoft.com/office/drawing/2016/5/11/chartex" xmlns:cx6="http://schemas.microsoft.com/office/drawing/2016/5/12/chartex" xmlns:cx7="http://schemas.microsoft.com/office/drawing/2016/5/13/chartex" xmlns:cx8="http://schemas.microsoft.com/office/drawing/2016/5/14/chartex" xmlns:mc="http://schemas.openxmlformats.org/markup-compatibility/2006" xmlns:aink="http://schemas.microsoft.com/office/drawing/2016/ink" xmlns:am3d="http://schemas.microsoft.com/office/drawing/2017/model3d" xmlns:o="urn:schemas-microsoft-com:office:office" xmlns:r="http://schemas.openxmlformats.org/officeDocument/2006/relationships" xmlns:m="http://schemas.openxmlformats.org/officeDocument/2006/math" xmlns:v="urn:schemas-microsoft-com:vml" xmlns:wp14="http://schemas.microsoft.com/office/word/2010/wordprocessingDrawing" xmlns:wp="http://schemas.openxmlformats.org/drawingml/2006/wordprocessingDrawing" xmlns:w10="urn:schemas-microsoft-com:office:word" xmlns:w="http://schemas.openxmlformats.org/wordprocessingml/2006/main" xmlns:w14="http://schemas.microsoft.com/office/word/2010/wordml" xmlns:w15="http://schemas.microsoft.com/office/word/2012/wordml" xmlns:w16cid="http://schemas.microsoft.com/office/word/2016/wordml/cid" xmlns:w16se="http://schemas.microsoft.com/office/word/2015/wordml/symex" xmlns:wpg="http://schemas.microsoft.com/office/word/2010/wordprocessingGroup" xmlns:wpi="http://schemas.microsoft.com/office/word/2010/wordprocessingInk" xmlns:wne="http://schemas.microsoft.com/office/word/2006/wordml" xmlns:wps="http://schemas.microsoft.com/office/word/2010/wordprocessingShape" mc:Ignorable="w14 w15 w16se w16cid wp14">
+<w:document xmlns:wpc="http://schemas.microsoft.com/office/word/2010/wordprocessingCanvas" xmlns:cx="http://schemas.microsoft.com/office/drawing/2014/chartex" xmlns:cx1="http://schemas.microsoft.com/office/drawing/2015/9/8/chartex" xmlns:cx2="http://schemas.microsoft.com/office/drawing/2015/10/21/chartex" xmlns:cx3="http://schemas.microsoft.com/office/drawing/2016/5/9/chartex" xmlns:cx4="http://schemas.microsoft.com/office/drawing/2016/5/10/chartex" xmlns:cx5="http://schemas.microsoft.com/office/drawing/2016/5/11/chartex" xmlns:cx6="http://schemas.microsoft.com/office/drawing/2016/5/12/chartex" xmlns:cx7="http://schemas.microsoft.com/office/drawing/2016/5/13/chartex" xmlns:cx8="http://schemas.microsoft.com/office/drawing/2016/5/14/chartex" xmlns:mc="http://schemas.openxmlformats.org/markup-compatibility/2006" xmlns:aink="http://schemas.microsoft.com/office/drawing/2016/ink" xmlns:am3d="http://schemas.microsoft.com/office/drawing/2017/model3d" xmlns:o="urn:schemas-microsoft-com:office:office" xmlns:r="http://schemas.openxmlformats.org/officeDocument/2006/relationships" xmlns:m="http://schemas.openxmlformats.org/officeDocument/2006/math" xmlns:v="urn:schemas-microsoft-com:vml" xmlns:wp14="http://schemas.microsoft.com/office/word/2010/wordprocessingDrawing" xmlns:wp="http://schemas.openxmlformats.org/drawingml/2006/wordprocessingDrawing" xmlns:w10="urn:schemas-microsoft-com:office:word" xmlns:w="http://schemas.openxmlformats.org/wordprocessingml/2006/main" xmlns:w14="http://schemas.microsoft.com/office/word/2010/wordml" xmlns:w15="http://schemas.microsoft.com/office/word/2012/wordml" xmlns:w16cex="http://schemas.microsoft.com/office/word/2018/wordml/cex" xmlns:w16cid="http://schemas.microsoft.com/office/word/2016/wordml/cid" xmlns:w16="http://schemas.microsoft.com/office/word/2018/wordml" xmlns:w16se="http://schemas.microsoft.com/office/word/2015/wordml/symex" xmlns:wpg="http://schemas.microsoft.com/office/word/2010/wordprocessingGroup" xmlns:wpi="http://schemas.microsoft.com/office/word/2010/wordprocessingInk" xmlns:wne="http://schemas.microsoft.com/office/word/2006/wordml" xmlns:wps="http://schemas.microsoft.com/office/word/2010/wordprocessingShape" mc:Ignorable="w14 w15 w16se w16cid w16 w16cex wp14">
   <w:body>
     <w:p>
       <w:pPr>
@@ -158,37 +158,7 @@
           <w:sz w:val="20"/>
           <w:szCs w:val="20"/>
         </w:rPr>
-        <w:t>2/13</w:t>
-      </w:r>
-      <w:r>
-        <w:rPr>
-          <w:rFonts w:cs="Aharoni"/>
-          <w:i/>
-          <w:color w:val="595959" w:themeColor="text1" w:themeTint="A6"/>
-          <w:sz w:val="20"/>
-          <w:szCs w:val="20"/>
-        </w:rPr>
-        <w:t>/</w:t>
-      </w:r>
-      <w:r>
-        <w:rPr>
-          <w:rFonts w:cs="Aharoni"/>
-          <w:i/>
-          <w:color w:val="595959" w:themeColor="text1" w:themeTint="A6"/>
-          <w:sz w:val="20"/>
-          <w:szCs w:val="20"/>
-        </w:rPr>
-        <w:t>201</w:t>
-      </w:r>
-      <w:r>
-        <w:rPr>
-          <w:rFonts w:cs="Aharoni"/>
-          <w:i/>
-          <w:color w:val="595959" w:themeColor="text1" w:themeTint="A6"/>
-          <w:sz w:val="20"/>
-          <w:szCs w:val="20"/>
-        </w:rPr>
-        <w:t>9</w:t>
+        <w:t>6/23/21</w:t>
       </w:r>
       <w:r>
         <w:rPr>
@@ -1029,7 +999,22 @@
     </w:p>
     <w:p>
       <w:pPr>
+        <w:tabs>
+          <w:tab w:val="left" w:pos="7691"/>
+        </w:tabs>
         <w:spacing w:before="240"/>
+        <w:rPr>
+          <w:rFonts w:ascii="Californian FB" w:hAnsi="Californian FB" w:cs="Arial"/>
+          <w:b/>
+          <w:smallCaps/>
+          <w:color w:val="1F4E79" w:themeColor="accent1" w:themeShade="80"/>
+          <w:sz w:val="28"/>
+          <w:szCs w:val="28"/>
+        </w:rPr>
+      </w:pPr>
+    </w:p>
+    <w:p>
+      <w:pPr>
         <w:jc w:val="center"/>
         <w:rPr>
           <w:rFonts w:ascii="Californian FB" w:hAnsi="Californian FB" w:cs="Arial"/>
@@ -1675,8 +1660,7 @@
           <w:tcPr>
             <w:cnfStyle w:val="001000000000" w:firstRow="0" w:lastRow="0" w:firstColumn="1" w:lastColumn="0" w:oddVBand="0" w:evenVBand="0" w:oddHBand="0" w:evenHBand="0" w:firstRowFirstColumn="0" w:firstRowLastColumn="0" w:lastRowFirstColumn="0" w:lastRowLastColumn="0"/>
             <w:tcW w:w="3145" w:type="dxa"/>
-            <w:shd w:val="clear" w:color="auto" w:fill="auto"/>
-            <w:vAlign w:val="center"/>
+            <w:shd w:val="clear" w:color="auto" w:fill="FFFFFF" w:themeFill="background1"/>
           </w:tcPr>
           <w:p>
             <w:pPr>
@@ -1704,8 +1688,7 @@
           <w:tcPr>
             <w:tcW w:w="11610" w:type="dxa"/>
             <w:gridSpan w:val="2"/>
-            <w:shd w:val="clear" w:color="auto" w:fill="auto"/>
-            <w:vAlign w:val="center"/>
+            <w:shd w:val="clear" w:color="auto" w:fill="FFFFFF" w:themeFill="background1"/>
           </w:tcPr>
           <w:p>
             <w:pPr>
@@ -1740,7 +1723,6 @@
           <w:tcPr>
             <w:cnfStyle w:val="001000000000" w:firstRow="0" w:lastRow="0" w:firstColumn="1" w:lastColumn="0" w:oddVBand="0" w:evenVBand="0" w:oddHBand="0" w:evenHBand="0" w:firstRowFirstColumn="0" w:firstRowLastColumn="0" w:lastRowFirstColumn="0" w:lastRowLastColumn="0"/>
             <w:tcW w:w="3145" w:type="dxa"/>
-            <w:vAlign w:val="center"/>
           </w:tcPr>
           <w:p>
             <w:pPr>
@@ -1766,7 +1748,6 @@
           <w:tcPr>
             <w:tcW w:w="11610" w:type="dxa"/>
             <w:gridSpan w:val="2"/>
-            <w:vAlign w:val="center"/>
           </w:tcPr>
           <w:p>
             <w:pPr>
@@ -1792,8 +1773,6 @@
           <w:tcPr>
             <w:cnfStyle w:val="001000000000" w:firstRow="0" w:lastRow="0" w:firstColumn="1" w:lastColumn="0" w:oddVBand="0" w:evenVBand="0" w:oddHBand="0" w:evenHBand="0" w:firstRowFirstColumn="0" w:firstRowLastColumn="0" w:lastRowFirstColumn="0" w:lastRowLastColumn="0"/>
             <w:tcW w:w="3145" w:type="dxa"/>
-            <w:shd w:val="clear" w:color="auto" w:fill="FFFFFF" w:themeFill="background1"/>
-            <w:vAlign w:val="center"/>
           </w:tcPr>
           <w:p>
             <w:pPr>
@@ -1813,8 +1792,6 @@
           <w:tcPr>
             <w:tcW w:w="11610" w:type="dxa"/>
             <w:gridSpan w:val="2"/>
-            <w:shd w:val="clear" w:color="auto" w:fill="FFFFFF" w:themeFill="background1"/>
-            <w:vAlign w:val="center"/>
           </w:tcPr>
           <w:p>
             <w:pPr>
@@ -1836,7 +1813,6 @@
           <w:tcPr>
             <w:cnfStyle w:val="001000000000" w:firstRow="0" w:lastRow="0" w:firstColumn="1" w:lastColumn="0" w:oddVBand="0" w:evenVBand="0" w:oddHBand="0" w:evenHBand="0" w:firstRowFirstColumn="0" w:firstRowLastColumn="0" w:lastRowFirstColumn="0" w:lastRowLastColumn="0"/>
             <w:tcW w:w="3145" w:type="dxa"/>
-            <w:vAlign w:val="center"/>
           </w:tcPr>
           <w:p>
             <w:pPr>
@@ -1856,7 +1832,6 @@
           <w:tcPr>
             <w:tcW w:w="11610" w:type="dxa"/>
             <w:gridSpan w:val="2"/>
-            <w:vAlign w:val="center"/>
           </w:tcPr>
           <w:p>
             <w:pPr>
@@ -1892,19 +1867,17 @@
           <w:tcPr>
             <w:cnfStyle w:val="001000000000" w:firstRow="0" w:lastRow="0" w:firstColumn="1" w:lastColumn="0" w:oddVBand="0" w:evenVBand="0" w:oddHBand="0" w:evenHBand="0" w:firstRowFirstColumn="0" w:firstRowLastColumn="0" w:lastRowFirstColumn="0" w:lastRowLastColumn="0"/>
             <w:tcW w:w="3145" w:type="dxa"/>
-            <w:vAlign w:val="center"/>
-          </w:tcPr>
-          <w:p>
-            <w:pPr>
-              <w:rPr>
-                <w:b w:val="0"/>
-              </w:rPr>
-            </w:pPr>
-            <w:r>
-              <w:rPr>
-                <w:b w:val="0"/>
-              </w:rPr>
-              <w:lastRenderedPageBreak/>
+          </w:tcPr>
+          <w:p>
+            <w:pPr>
+              <w:rPr>
+                <w:b w:val="0"/>
+              </w:rPr>
+            </w:pPr>
+            <w:r>
+              <w:rPr>
+                <w:b w:val="0"/>
+              </w:rPr>
               <w:t>Carryover</w:t>
             </w:r>
           </w:p>
@@ -1913,7 +1886,6 @@
           <w:tcPr>
             <w:tcW w:w="11610" w:type="dxa"/>
             <w:gridSpan w:val="2"/>
-            <w:vAlign w:val="center"/>
           </w:tcPr>
           <w:p>
             <w:pPr>
@@ -1944,18 +1916,18 @@
           <w:tcPr>
             <w:cnfStyle w:val="001000000000" w:firstRow="0" w:lastRow="0" w:firstColumn="1" w:lastColumn="0" w:oddVBand="0" w:evenVBand="0" w:oddHBand="0" w:evenHBand="0" w:firstRowFirstColumn="0" w:firstRowLastColumn="0" w:lastRowFirstColumn="0" w:lastRowLastColumn="0"/>
             <w:tcW w:w="3145" w:type="dxa"/>
-            <w:vAlign w:val="center"/>
-          </w:tcPr>
-          <w:p>
-            <w:pPr>
-              <w:rPr>
-                <w:b w:val="0"/>
-              </w:rPr>
-            </w:pPr>
-            <w:r>
-              <w:rPr>
-                <w:b w:val="0"/>
-              </w:rPr>
+          </w:tcPr>
+          <w:p>
+            <w:pPr>
+              <w:rPr>
+                <w:b w:val="0"/>
+              </w:rPr>
+            </w:pPr>
+            <w:r>
+              <w:rPr>
+                <w:b w:val="0"/>
+              </w:rPr>
+              <w:lastRenderedPageBreak/>
               <w:t>Closeout</w:t>
             </w:r>
             <w:r>
@@ -1971,7 +1943,6 @@
           <w:tcPr>
             <w:tcW w:w="11610" w:type="dxa"/>
             <w:gridSpan w:val="2"/>
-            <w:vAlign w:val="center"/>
           </w:tcPr>
           <w:p>
             <w:pPr>
@@ -1995,7 +1966,6 @@
           <w:tcPr>
             <w:cnfStyle w:val="001000000000" w:firstRow="0" w:lastRow="0" w:firstColumn="1" w:lastColumn="0" w:oddVBand="0" w:evenVBand="0" w:oddHBand="0" w:evenHBand="0" w:firstRowFirstColumn="0" w:firstRowLastColumn="0" w:lastRowFirstColumn="0" w:lastRowLastColumn="0"/>
             <w:tcW w:w="3145" w:type="dxa"/>
-            <w:vAlign w:val="center"/>
           </w:tcPr>
           <w:p>
             <w:pPr>
@@ -2015,7 +1985,6 @@
           <w:tcPr>
             <w:tcW w:w="11610" w:type="dxa"/>
             <w:gridSpan w:val="2"/>
-            <w:vAlign w:val="center"/>
           </w:tcPr>
           <w:p>
             <w:pPr>
@@ -2040,7 +2009,6 @@
           <w:tcPr>
             <w:cnfStyle w:val="001000000000" w:firstRow="0" w:lastRow="0" w:firstColumn="1" w:lastColumn="0" w:oddVBand="0" w:evenVBand="0" w:oddHBand="0" w:evenHBand="0" w:firstRowFirstColumn="0" w:firstRowLastColumn="0" w:lastRowFirstColumn="0" w:lastRowLastColumn="0"/>
             <w:tcW w:w="3145" w:type="dxa"/>
-            <w:vAlign w:val="center"/>
           </w:tcPr>
           <w:p>
             <w:pPr>
@@ -2060,7 +2028,6 @@
           <w:tcPr>
             <w:tcW w:w="11610" w:type="dxa"/>
             <w:gridSpan w:val="2"/>
-            <w:vAlign w:val="center"/>
           </w:tcPr>
           <w:p>
             <w:pPr>
@@ -2225,8 +2192,6 @@
           <w:tcPr>
             <w:cnfStyle w:val="001000000000" w:firstRow="0" w:lastRow="0" w:firstColumn="1" w:lastColumn="0" w:oddVBand="0" w:evenVBand="0" w:oddHBand="0" w:evenHBand="0" w:firstRowFirstColumn="0" w:firstRowLastColumn="0" w:lastRowFirstColumn="0" w:lastRowLastColumn="0"/>
             <w:tcW w:w="3145" w:type="dxa"/>
-            <w:shd w:val="clear" w:color="auto" w:fill="FFFFFF" w:themeFill="background1"/>
-            <w:vAlign w:val="center"/>
           </w:tcPr>
           <w:p>
             <w:pPr>
@@ -2259,8 +2224,6 @@
           <w:tcPr>
             <w:tcW w:w="11610" w:type="dxa"/>
             <w:gridSpan w:val="2"/>
-            <w:shd w:val="clear" w:color="auto" w:fill="FFFFFF" w:themeFill="background1"/>
-            <w:vAlign w:val="center"/>
           </w:tcPr>
           <w:p>
             <w:pPr>
@@ -2291,252 +2254,6 @@
             </w:r>
             <w:r>
               <w:t xml:space="preserve"> </w:t>
-            </w:r>
-          </w:p>
-        </w:tc>
-      </w:tr>
-      <w:tr>
-        <w:trPr>
-          <w:cnfStyle w:val="000000100000" w:firstRow="0" w:lastRow="0" w:firstColumn="0" w:lastColumn="0" w:oddVBand="0" w:evenVBand="0" w:oddHBand="1" w:evenHBand="0" w:firstRowFirstColumn="0" w:firstRowLastColumn="0" w:lastRowFirstColumn="0" w:lastRowLastColumn="0"/>
-          <w:trHeight w:val="422"/>
-        </w:trPr>
-        <w:tc>
-          <w:tcPr>
-            <w:cnfStyle w:val="001000000000" w:firstRow="0" w:lastRow="0" w:firstColumn="1" w:lastColumn="0" w:oddVBand="0" w:evenVBand="0" w:oddHBand="0" w:evenHBand="0" w:firstRowFirstColumn="0" w:firstRowLastColumn="0" w:lastRowFirstColumn="0" w:lastRowLastColumn="0"/>
-            <w:tcW w:w="3145" w:type="dxa"/>
-            <w:vAlign w:val="center"/>
-          </w:tcPr>
-          <w:p>
-            <w:pPr>
-              <w:rPr>
-                <w:b w:val="0"/>
-              </w:rPr>
-            </w:pPr>
-            <w:r>
-              <w:rPr>
-                <w:b w:val="0"/>
-              </w:rPr>
-              <w:t>F and A Rate:</w:t>
-            </w:r>
-          </w:p>
-        </w:tc>
-        <w:tc>
-          <w:tcPr>
-            <w:tcW w:w="11610" w:type="dxa"/>
-            <w:gridSpan w:val="2"/>
-            <w:vAlign w:val="center"/>
-          </w:tcPr>
-          <w:p>
-            <w:pPr>
-              <w:spacing w:before="60"/>
-              <w:cnfStyle w:val="000000100000" w:firstRow="0" w:lastRow="0" w:firstColumn="0" w:lastColumn="0" w:oddVBand="0" w:evenVBand="0" w:oddHBand="1" w:evenHBand="0" w:firstRowFirstColumn="0" w:firstRowLastColumn="0" w:lastRowFirstColumn="0" w:lastRowLastColumn="0"/>
-            </w:pPr>
-            <w:r>
-              <w:t>Facilities and Administrative rate</w:t>
-            </w:r>
-            <w:r>
-              <w:t xml:space="preserve"> </w:t>
-            </w:r>
-            <w:r>
-              <w:t>agreement</w:t>
-            </w:r>
-            <w:r>
-              <w:t>(s) (m</w:t>
-            </w:r>
-            <w:r>
-              <w:t>ultiple agre</w:t>
-            </w:r>
-            <w:r>
-              <w:t>ements should be combined into one</w:t>
-            </w:r>
-            <w:r>
-              <w:t xml:space="preserve"> file</w:t>
-            </w:r>
-            <w:r>
-              <w:t>)</w:t>
-            </w:r>
-          </w:p>
-        </w:tc>
-      </w:tr>
-      <w:tr>
-        <w:trPr>
-          <w:trHeight w:val="432"/>
-        </w:trPr>
-        <w:tc>
-          <w:tcPr>
-            <w:cnfStyle w:val="001000000000" w:firstRow="0" w:lastRow="0" w:firstColumn="1" w:lastColumn="0" w:oddVBand="0" w:evenVBand="0" w:oddHBand="0" w:evenHBand="0" w:firstRowFirstColumn="0" w:firstRowLastColumn="0" w:lastRowFirstColumn="0" w:lastRowLastColumn="0"/>
-            <w:tcW w:w="3145" w:type="dxa"/>
-            <w:shd w:val="clear" w:color="auto" w:fill="FFFFFF" w:themeFill="background1"/>
-            <w:vAlign w:val="center"/>
-          </w:tcPr>
-          <w:p>
-            <w:pPr>
-              <w:rPr>
-                <w:b w:val="0"/>
-              </w:rPr>
-            </w:pPr>
-            <w:r>
-              <w:rPr>
-                <w:b w:val="0"/>
-              </w:rPr>
-              <w:t>Fund</w:t>
-            </w:r>
-            <w:r>
-              <w:rPr>
-                <w:b w:val="0"/>
-              </w:rPr>
-              <w:t>ing:</w:t>
-            </w:r>
-          </w:p>
-        </w:tc>
-        <w:tc>
-          <w:tcPr>
-            <w:tcW w:w="11610" w:type="dxa"/>
-            <w:gridSpan w:val="2"/>
-            <w:shd w:val="clear" w:color="auto" w:fill="FFFFFF" w:themeFill="background1"/>
-            <w:vAlign w:val="center"/>
-          </w:tcPr>
-          <w:p>
-            <w:pPr>
-              <w:spacing w:before="60"/>
-              <w:cnfStyle w:val="000000000000" w:firstRow="0" w:lastRow="0" w:firstColumn="0" w:lastColumn="0" w:oddVBand="0" w:evenVBand="0" w:oddHBand="0" w:evenHBand="0" w:firstRowFirstColumn="0" w:firstRowLastColumn="0" w:lastRowFirstColumn="0" w:lastRowLastColumn="0"/>
-              <w:rPr>
-                <w:i/>
-              </w:rPr>
-            </w:pPr>
-            <w:r>
-              <w:t>F</w:t>
-            </w:r>
-            <w:r>
-              <w:t>unding plan</w:t>
-            </w:r>
-            <w:r>
-              <w:t xml:space="preserve">, </w:t>
-            </w:r>
-            <w:r>
-              <w:t>co-funding</w:t>
-            </w:r>
-            <w:r>
-              <w:t xml:space="preserve"> and direct CAN citation related emails and </w:t>
-            </w:r>
-            <w:r>
-              <w:t>files</w:t>
-            </w:r>
-            <w:r>
-              <w:t xml:space="preserve">. </w:t>
-            </w:r>
-            <w:r>
-              <w:rPr>
-                <w:i/>
-              </w:rPr>
-              <w:t>S</w:t>
-            </w:r>
-            <w:r>
-              <w:rPr>
-                <w:i/>
-              </w:rPr>
-              <w:t>ub-categories listed below</w:t>
-            </w:r>
-            <w:r>
-              <w:rPr>
-                <w:i/>
-              </w:rPr>
-              <w:t>.</w:t>
-            </w:r>
-          </w:p>
-        </w:tc>
-      </w:tr>
-      <w:tr>
-        <w:trPr>
-          <w:cnfStyle w:val="000000100000" w:firstRow="0" w:lastRow="0" w:firstColumn="0" w:lastColumn="0" w:oddVBand="0" w:evenVBand="0" w:oddHBand="1" w:evenHBand="0" w:firstRowFirstColumn="0" w:firstRowLastColumn="0" w:lastRowFirstColumn="0" w:lastRowLastColumn="0"/>
-          <w:trHeight w:val="386"/>
-        </w:trPr>
-        <w:tc>
-          <w:tcPr>
-            <w:cnfStyle w:val="001000000000" w:firstRow="0" w:lastRow="0" w:firstColumn="1" w:lastColumn="0" w:oddVBand="0" w:evenVBand="0" w:oddHBand="0" w:evenHBand="0" w:firstRowFirstColumn="0" w:firstRowLastColumn="0" w:lastRowFirstColumn="0" w:lastRowLastColumn="0"/>
-            <w:tcW w:w="5845" w:type="dxa"/>
-            <w:gridSpan w:val="2"/>
-            <w:vAlign w:val="center"/>
-          </w:tcPr>
-          <w:p>
-            <w:pPr>
-              <w:jc w:val="right"/>
-              <w:rPr>
-                <w:b w:val="0"/>
-              </w:rPr>
-            </w:pPr>
-            <w:bookmarkStart w:id="0" w:name="_GoBack"/>
-            <w:bookmarkEnd w:id="0"/>
-            <w:r>
-              <w:rPr>
-                <w:b w:val="0"/>
-              </w:rPr>
-              <w:t>Co-Funding</w:t>
-            </w:r>
-          </w:p>
-        </w:tc>
-        <w:tc>
-          <w:tcPr>
-            <w:tcW w:w="8910" w:type="dxa"/>
-            <w:vAlign w:val="center"/>
-          </w:tcPr>
-          <w:p>
-            <w:pPr>
-              <w:spacing w:before="40"/>
-              <w:cnfStyle w:val="000000100000" w:firstRow="0" w:lastRow="0" w:firstColumn="0" w:lastColumn="0" w:oddVBand="0" w:evenVBand="0" w:oddHBand="1" w:evenHBand="0" w:firstRowFirstColumn="0" w:firstRowLastColumn="0" w:lastRowFirstColumn="0" w:lastRowLastColumn="0"/>
-            </w:pPr>
-            <w:r>
-              <w:t>Co-funding document from NIH IC/</w:t>
-            </w:r>
-            <w:proofErr w:type="gramStart"/>
-            <w:r>
-              <w:t>other</w:t>
-            </w:r>
-            <w:proofErr w:type="gramEnd"/>
-            <w:r>
-              <w:t xml:space="preserve"> agency</w:t>
-            </w:r>
-          </w:p>
-        </w:tc>
-      </w:tr>
-      <w:tr>
-        <w:trPr>
-          <w:trHeight w:val="350"/>
-        </w:trPr>
-        <w:tc>
-          <w:tcPr>
-            <w:cnfStyle w:val="001000000000" w:firstRow="0" w:lastRow="0" w:firstColumn="1" w:lastColumn="0" w:oddVBand="0" w:evenVBand="0" w:oddHBand="0" w:evenHBand="0" w:firstRowFirstColumn="0" w:firstRowLastColumn="0" w:lastRowFirstColumn="0" w:lastRowLastColumn="0"/>
-            <w:tcW w:w="5845" w:type="dxa"/>
-            <w:gridSpan w:val="2"/>
-            <w:vAlign w:val="center"/>
-          </w:tcPr>
-          <w:p>
-            <w:pPr>
-              <w:jc w:val="right"/>
-              <w:rPr>
-                <w:b w:val="0"/>
-              </w:rPr>
-            </w:pPr>
-            <w:r>
-              <w:rPr>
-                <w:b w:val="0"/>
-              </w:rPr>
-              <w:t>Direct CAN Citation</w:t>
-            </w:r>
-          </w:p>
-        </w:tc>
-        <w:tc>
-          <w:tcPr>
-            <w:tcW w:w="8910" w:type="dxa"/>
-            <w:vAlign w:val="center"/>
-          </w:tcPr>
-          <w:p>
-            <w:pPr>
-              <w:spacing w:before="40"/>
-              <w:cnfStyle w:val="000000000000" w:firstRow="0" w:lastRow="0" w:firstColumn="0" w:lastColumn="0" w:oddVBand="0" w:evenVBand="0" w:oddHBand="0" w:evenHBand="0" w:firstRowFirstColumn="0" w:firstRowLastColumn="0" w:lastRowFirstColumn="0" w:lastRowLastColumn="0"/>
-            </w:pPr>
-            <w:r>
-              <w:t>Direct CAN Citation from NIH OD</w:t>
             </w:r>
           </w:p>
         </w:tc>
@@ -2549,66 +2266,194 @@
         <w:tc>
           <w:tcPr>
             <w:cnfStyle w:val="001000000000" w:firstRow="0" w:lastRow="0" w:firstColumn="1" w:lastColumn="0" w:oddVBand="0" w:evenVBand="0" w:oddHBand="0" w:evenHBand="0" w:firstRowFirstColumn="0" w:firstRowLastColumn="0" w:lastRowFirstColumn="0" w:lastRowLastColumn="0"/>
-            <w:tcW w:w="5845" w:type="dxa"/>
+            <w:tcW w:w="3145" w:type="dxa"/>
+          </w:tcPr>
+          <w:p>
+            <w:pPr>
+              <w:rPr>
+                <w:b w:val="0"/>
+                <w:bCs w:val="0"/>
+              </w:rPr>
+            </w:pPr>
+            <w:r>
+              <w:rPr>
+                <w:b w:val="0"/>
+                <w:bCs w:val="0"/>
+              </w:rPr>
+              <w:t>eRA Notification</w:t>
+            </w:r>
+          </w:p>
+        </w:tc>
+        <w:tc>
+          <w:tcPr>
+            <w:tcW w:w="11610" w:type="dxa"/>
             <w:gridSpan w:val="2"/>
-            <w:vAlign w:val="center"/>
-          </w:tcPr>
-          <w:p>
-            <w:pPr>
-              <w:jc w:val="right"/>
-              <w:rPr>
-                <w:b w:val="0"/>
-              </w:rPr>
-            </w:pPr>
-            <w:r>
-              <w:rPr>
-                <w:b w:val="0"/>
-              </w:rPr>
-              <w:t>F</w:t>
-            </w:r>
-            <w:r>
-              <w:rPr>
-                <w:b w:val="0"/>
-              </w:rPr>
-              <w:t>u</w:t>
-            </w:r>
-            <w:r>
-              <w:rPr>
-                <w:b w:val="0"/>
-              </w:rPr>
-              <w:t>n</w:t>
-            </w:r>
-            <w:r>
-              <w:rPr>
-                <w:b w:val="0"/>
-              </w:rPr>
-              <w:t>ding Plan</w:t>
-            </w:r>
-          </w:p>
-        </w:tc>
-        <w:tc>
-          <w:tcPr>
-            <w:tcW w:w="8910" w:type="dxa"/>
-            <w:vAlign w:val="center"/>
-          </w:tcPr>
-          <w:p>
-            <w:pPr>
-              <w:spacing w:before="40"/>
+          </w:tcPr>
+          <w:p>
+            <w:pPr>
+              <w:spacing w:before="60"/>
               <w:cnfStyle w:val="000000100000" w:firstRow="0" w:lastRow="0" w:firstColumn="0" w:lastColumn="0" w:oddVBand="0" w:evenVBand="0" w:oddHBand="1" w:evenHBand="0" w:firstRowFirstColumn="0" w:firstRowLastColumn="0" w:lastRowFirstColumn="0" w:lastRowLastColumn="0"/>
             </w:pPr>
+            <w:r>
+              <w:t>Do not use. Listed so eRA Notifications for supplements can operate as expected.</w:t>
+            </w:r>
           </w:p>
         </w:tc>
       </w:tr>
       <w:tr>
         <w:trPr>
-          <w:trHeight w:val="350"/>
+          <w:trHeight w:val="422"/>
+        </w:trPr>
+        <w:tc>
+          <w:tcPr>
+            <w:cnfStyle w:val="001000000000" w:firstRow="0" w:lastRow="0" w:firstColumn="1" w:lastColumn="0" w:oddVBand="0" w:evenVBand="0" w:oddHBand="0" w:evenHBand="0" w:firstRowFirstColumn="0" w:firstRowLastColumn="0" w:lastRowFirstColumn="0" w:lastRowLastColumn="0"/>
+            <w:tcW w:w="3145" w:type="dxa"/>
+          </w:tcPr>
+          <w:p>
+            <w:pPr>
+              <w:rPr>
+                <w:b w:val="0"/>
+              </w:rPr>
+            </w:pPr>
+            <w:r>
+              <w:rPr>
+                <w:b w:val="0"/>
+              </w:rPr>
+              <w:t>F and A Rate:</w:t>
+            </w:r>
+          </w:p>
+        </w:tc>
+        <w:tc>
+          <w:tcPr>
+            <w:tcW w:w="11610" w:type="dxa"/>
+            <w:gridSpan w:val="2"/>
+          </w:tcPr>
+          <w:p>
+            <w:pPr>
+              <w:spacing w:before="60"/>
+              <w:cnfStyle w:val="000000000000" w:firstRow="0" w:lastRow="0" w:firstColumn="0" w:lastColumn="0" w:oddVBand="0" w:evenVBand="0" w:oddHBand="0" w:evenHBand="0" w:firstRowFirstColumn="0" w:firstRowLastColumn="0" w:lastRowFirstColumn="0" w:lastRowLastColumn="0"/>
+            </w:pPr>
+            <w:r>
+              <w:t>Facilities and Administrative rate</w:t>
+            </w:r>
+            <w:r>
+              <w:t xml:space="preserve"> </w:t>
+            </w:r>
+            <w:r>
+              <w:t>agreement</w:t>
+            </w:r>
+            <w:r>
+              <w:t>(s) (m</w:t>
+            </w:r>
+            <w:r>
+              <w:t>ultiple agre</w:t>
+            </w:r>
+            <w:r>
+              <w:t>ements should be combined into one</w:t>
+            </w:r>
+            <w:r>
+              <w:t xml:space="preserve"> file</w:t>
+            </w:r>
+            <w:r>
+              <w:t>)</w:t>
+            </w:r>
+          </w:p>
+        </w:tc>
+      </w:tr>
+      <w:tr>
+        <w:trPr>
+          <w:cnfStyle w:val="000000100000" w:firstRow="0" w:lastRow="0" w:firstColumn="0" w:lastColumn="0" w:oddVBand="0" w:evenVBand="0" w:oddHBand="1" w:evenHBand="0" w:firstRowFirstColumn="0" w:firstRowLastColumn="0" w:lastRowFirstColumn="0" w:lastRowLastColumn="0"/>
+          <w:trHeight w:val="432"/>
+        </w:trPr>
+        <w:tc>
+          <w:tcPr>
+            <w:cnfStyle w:val="001000000000" w:firstRow="0" w:lastRow="0" w:firstColumn="1" w:lastColumn="0" w:oddVBand="0" w:evenVBand="0" w:oddHBand="0" w:evenHBand="0" w:firstRowFirstColumn="0" w:firstRowLastColumn="0" w:lastRowFirstColumn="0" w:lastRowLastColumn="0"/>
+            <w:tcW w:w="3145" w:type="dxa"/>
+          </w:tcPr>
+          <w:p>
+            <w:pPr>
+              <w:rPr>
+                <w:b w:val="0"/>
+              </w:rPr>
+            </w:pPr>
+            <w:r>
+              <w:rPr>
+                <w:b w:val="0"/>
+              </w:rPr>
+              <w:t>Fund</w:t>
+            </w:r>
+            <w:r>
+              <w:rPr>
+                <w:b w:val="0"/>
+              </w:rPr>
+              <w:t>ing:</w:t>
+            </w:r>
+          </w:p>
+        </w:tc>
+        <w:tc>
+          <w:tcPr>
+            <w:tcW w:w="11610" w:type="dxa"/>
+            <w:gridSpan w:val="2"/>
+          </w:tcPr>
+          <w:p>
+            <w:pPr>
+              <w:spacing w:before="60"/>
+              <w:cnfStyle w:val="000000100000" w:firstRow="0" w:lastRow="0" w:firstColumn="0" w:lastColumn="0" w:oddVBand="0" w:evenVBand="0" w:oddHBand="1" w:evenHBand="0" w:firstRowFirstColumn="0" w:firstRowLastColumn="0" w:lastRowFirstColumn="0" w:lastRowLastColumn="0"/>
+              <w:rPr>
+                <w:i/>
+              </w:rPr>
+            </w:pPr>
+            <w:r>
+              <w:t>F</w:t>
+            </w:r>
+            <w:r>
+              <w:t>unding plan</w:t>
+            </w:r>
+            <w:r>
+              <w:t xml:space="preserve">, </w:t>
+            </w:r>
+            <w:r>
+              <w:t>co-funding</w:t>
+            </w:r>
+            <w:r>
+              <w:t xml:space="preserve"> and direct CAN citation related emails and </w:t>
+            </w:r>
+            <w:r>
+              <w:t>files</w:t>
+            </w:r>
+            <w:r>
+              <w:t xml:space="preserve">. </w:t>
+            </w:r>
+            <w:r>
+              <w:rPr>
+                <w:i/>
+              </w:rPr>
+              <w:t>S</w:t>
+            </w:r>
+            <w:r>
+              <w:rPr>
+                <w:i/>
+              </w:rPr>
+              <w:t>ub-categories listed below</w:t>
+            </w:r>
+            <w:r>
+              <w:rPr>
+                <w:i/>
+              </w:rPr>
+              <w:t>.</w:t>
+            </w:r>
+          </w:p>
+        </w:tc>
+      </w:tr>
+      <w:tr>
+        <w:trPr>
+          <w:trHeight w:val="386"/>
         </w:trPr>
         <w:tc>
           <w:tcPr>
             <w:cnfStyle w:val="001000000000" w:firstRow="0" w:lastRow="0" w:firstColumn="1" w:lastColumn="0" w:oddVBand="0" w:evenVBand="0" w:oddHBand="0" w:evenHBand="0" w:firstRowFirstColumn="0" w:firstRowLastColumn="0" w:lastRowFirstColumn="0" w:lastRowLastColumn="0"/>
             <w:tcW w:w="5845" w:type="dxa"/>
             <w:gridSpan w:val="2"/>
-            <w:vAlign w:val="center"/>
           </w:tcPr>
           <w:p>
             <w:pPr>
@@ -2621,14 +2466,13 @@
               <w:rPr>
                 <w:b w:val="0"/>
               </w:rPr>
-              <w:t>Prior Year Funds</w:t>
+              <w:t>Co-Funding</w:t>
             </w:r>
           </w:p>
         </w:tc>
         <w:tc>
           <w:tcPr>
             <w:tcW w:w="8910" w:type="dxa"/>
-            <w:vAlign w:val="center"/>
           </w:tcPr>
           <w:p>
             <w:pPr>
@@ -2636,7 +2480,7 @@
               <w:cnfStyle w:val="000000000000" w:firstRow="0" w:lastRow="0" w:firstColumn="0" w:lastColumn="0" w:oddVBand="0" w:evenVBand="0" w:oddHBand="0" w:evenHBand="0" w:firstRowFirstColumn="0" w:firstRowLastColumn="0" w:lastRowFirstColumn="0" w:lastRowLastColumn="0"/>
             </w:pPr>
             <w:r>
-              <w:t>Request and approval combined in 1 file</w:t>
+              <w:t>Co-funding document from NIH IC/other agency</w:t>
             </w:r>
           </w:p>
         </w:tc>
@@ -2651,7 +2495,6 @@
             <w:cnfStyle w:val="001000000000" w:firstRow="0" w:lastRow="0" w:firstColumn="1" w:lastColumn="0" w:oddVBand="0" w:evenVBand="0" w:oddHBand="0" w:evenHBand="0" w:firstRowFirstColumn="0" w:firstRowLastColumn="0" w:lastRowFirstColumn="0" w:lastRowLastColumn="0"/>
             <w:tcW w:w="5845" w:type="dxa"/>
             <w:gridSpan w:val="2"/>
-            <w:vAlign w:val="center"/>
           </w:tcPr>
           <w:p>
             <w:pPr>
@@ -2664,14 +2507,13 @@
               <w:rPr>
                 <w:b w:val="0"/>
               </w:rPr>
-              <w:t>Transition Approval</w:t>
+              <w:t>Direct CAN Citation</w:t>
             </w:r>
           </w:p>
         </w:tc>
         <w:tc>
           <w:tcPr>
             <w:tcW w:w="8910" w:type="dxa"/>
-            <w:vAlign w:val="center"/>
           </w:tcPr>
           <w:p>
             <w:pPr>
@@ -2679,170 +2521,143 @@
               <w:cnfStyle w:val="000000100000" w:firstRow="0" w:lastRow="0" w:firstColumn="0" w:lastColumn="0" w:oddVBand="0" w:evenVBand="0" w:oddHBand="1" w:evenHBand="0" w:firstRowFirstColumn="0" w:firstRowLastColumn="0" w:lastRowFirstColumn="0" w:lastRowLastColumn="0"/>
             </w:pPr>
             <w:r>
-              <w:t>Transition approval forms</w:t>
+              <w:t>Direct CAN Citation from NIH OD</w:t>
             </w:r>
           </w:p>
         </w:tc>
       </w:tr>
       <w:tr>
         <w:trPr>
-          <w:trHeight w:val="432"/>
+          <w:trHeight w:val="350"/>
         </w:trPr>
         <w:tc>
           <w:tcPr>
             <w:cnfStyle w:val="001000000000" w:firstRow="0" w:lastRow="0" w:firstColumn="1" w:lastColumn="0" w:oddVBand="0" w:evenVBand="0" w:oddHBand="0" w:evenHBand="0" w:firstRowFirstColumn="0" w:firstRowLastColumn="0" w:lastRowFirstColumn="0" w:lastRowLastColumn="0"/>
-            <w:tcW w:w="3145" w:type="dxa"/>
-            <w:vAlign w:val="center"/>
-          </w:tcPr>
-          <w:p>
-            <w:pPr>
-              <w:rPr>
-                <w:b w:val="0"/>
-              </w:rPr>
-            </w:pPr>
-            <w:r>
-              <w:rPr>
-                <w:b w:val="0"/>
-              </w:rPr>
-              <w:t xml:space="preserve">Inventions: </w:t>
-            </w:r>
-          </w:p>
-        </w:tc>
-        <w:tc>
-          <w:tcPr>
-            <w:tcW w:w="11610" w:type="dxa"/>
+            <w:tcW w:w="5845" w:type="dxa"/>
             <w:gridSpan w:val="2"/>
-            <w:vAlign w:val="center"/>
-          </w:tcPr>
-          <w:p>
-            <w:pPr>
-              <w:spacing w:before="60"/>
+          </w:tcPr>
+          <w:p>
+            <w:pPr>
+              <w:jc w:val="right"/>
+              <w:rPr>
+                <w:b w:val="0"/>
+              </w:rPr>
+            </w:pPr>
+            <w:r>
+              <w:rPr>
+                <w:b w:val="0"/>
+              </w:rPr>
+              <w:t>F</w:t>
+            </w:r>
+            <w:r>
+              <w:rPr>
+                <w:b w:val="0"/>
+              </w:rPr>
+              <w:t>u</w:t>
+            </w:r>
+            <w:r>
+              <w:rPr>
+                <w:b w:val="0"/>
+              </w:rPr>
+              <w:t>n</w:t>
+            </w:r>
+            <w:r>
+              <w:rPr>
+                <w:b w:val="0"/>
+              </w:rPr>
+              <w:t>ding Plan</w:t>
+            </w:r>
+          </w:p>
+        </w:tc>
+        <w:tc>
+          <w:tcPr>
+            <w:tcW w:w="8910" w:type="dxa"/>
+          </w:tcPr>
+          <w:p>
+            <w:pPr>
+              <w:spacing w:before="40"/>
               <w:cnfStyle w:val="000000000000" w:firstRow="0" w:lastRow="0" w:firstColumn="0" w:lastColumn="0" w:oddVBand="0" w:evenVBand="0" w:oddHBand="0" w:evenHBand="0" w:firstRowFirstColumn="0" w:firstRowLastColumn="0" w:lastRowFirstColumn="0" w:lastRowLastColumn="0"/>
             </w:pPr>
-            <w:r>
-              <w:t>All emails and documents related to grantee inventions (reminder invention reportin</w:t>
-            </w:r>
-            <w:r>
-              <w:t>g email</w:t>
-            </w:r>
-            <w:r>
-              <w:t>)</w:t>
-            </w:r>
           </w:p>
         </w:tc>
       </w:tr>
       <w:tr>
         <w:trPr>
           <w:cnfStyle w:val="000000100000" w:firstRow="0" w:lastRow="0" w:firstColumn="0" w:lastColumn="0" w:oddVBand="0" w:evenVBand="0" w:oddHBand="1" w:evenHBand="0" w:firstRowFirstColumn="0" w:firstRowLastColumn="0" w:lastRowFirstColumn="0" w:lastRowLastColumn="0"/>
-          <w:trHeight w:val="935"/>
+          <w:trHeight w:val="350"/>
         </w:trPr>
         <w:tc>
           <w:tcPr>
             <w:cnfStyle w:val="001000000000" w:firstRow="0" w:lastRow="0" w:firstColumn="1" w:lastColumn="0" w:oddVBand="0" w:evenVBand="0" w:oddHBand="0" w:evenHBand="0" w:firstRowFirstColumn="0" w:firstRowLastColumn="0" w:lastRowFirstColumn="0" w:lastRowLastColumn="0"/>
-            <w:tcW w:w="3145" w:type="dxa"/>
-            <w:vAlign w:val="center"/>
-          </w:tcPr>
-          <w:p>
-            <w:pPr>
-              <w:rPr>
-                <w:b w:val="0"/>
-              </w:rPr>
-            </w:pPr>
-            <w:r>
-              <w:rPr>
-                <w:b w:val="0"/>
-              </w:rPr>
-              <w:t>JIT Info:</w:t>
-            </w:r>
-          </w:p>
-        </w:tc>
-        <w:tc>
-          <w:tcPr>
-            <w:tcW w:w="11610" w:type="dxa"/>
+            <w:tcW w:w="5845" w:type="dxa"/>
             <w:gridSpan w:val="2"/>
-            <w:vAlign w:val="center"/>
-          </w:tcPr>
-          <w:p>
-            <w:pPr>
-              <w:spacing w:before="60" w:after="60"/>
+          </w:tcPr>
+          <w:p>
+            <w:pPr>
+              <w:jc w:val="right"/>
+              <w:rPr>
+                <w:b w:val="0"/>
+              </w:rPr>
+            </w:pPr>
+            <w:r>
+              <w:rPr>
+                <w:b w:val="0"/>
+              </w:rPr>
+              <w:t>Prior Year Funds</w:t>
+            </w:r>
+          </w:p>
+        </w:tc>
+        <w:tc>
+          <w:tcPr>
+            <w:tcW w:w="8910" w:type="dxa"/>
+          </w:tcPr>
+          <w:p>
+            <w:pPr>
+              <w:spacing w:before="40"/>
               <w:cnfStyle w:val="000000100000" w:firstRow="0" w:lastRow="0" w:firstColumn="0" w:lastColumn="0" w:oddVBand="0" w:evenVBand="0" w:oddHBand="1" w:evenHBand="0" w:firstRowFirstColumn="0" w:firstRowLastColumn="0" w:lastRowFirstColumn="0" w:lastRowLastColumn="0"/>
             </w:pPr>
             <w:r>
-              <w:t>Competing grant JIT should be uploaded to the JIT category</w:t>
-            </w:r>
-            <w:r>
-              <w:t>. ‘JIT’ is documentation</w:t>
-            </w:r>
-            <w:r>
-              <w:t xml:space="preserve"> that is required to issue a competing award that was not included in the application and does </w:t>
-            </w:r>
-            <w:r>
-              <w:t xml:space="preserve">not </w:t>
-            </w:r>
-            <w:r>
-              <w:t>fall under the other categories.</w:t>
-            </w:r>
-          </w:p>
-          <w:p>
-            <w:pPr>
-              <w:spacing w:before="120"/>
-              <w:cnfStyle w:val="000000100000" w:firstRow="0" w:lastRow="0" w:firstColumn="0" w:lastColumn="0" w:oddVBand="0" w:evenVBand="0" w:oddHBand="1" w:evenHBand="0" w:firstRowFirstColumn="0" w:firstRowLastColumn="0" w:lastRowFirstColumn="0" w:lastRowLastColumn="0"/>
-            </w:pPr>
-            <w:r>
-              <w:t>N</w:t>
-            </w:r>
-            <w:r>
-              <w:t xml:space="preserve">egotiation email </w:t>
-            </w:r>
-            <w:r>
-              <w:t>if</w:t>
-            </w:r>
-            <w:r>
-              <w:t xml:space="preserve"> part of JIT correspondence</w:t>
+              <w:t>Request and approval combined in 1 file</w:t>
             </w:r>
           </w:p>
         </w:tc>
       </w:tr>
       <w:tr>
         <w:trPr>
-          <w:trHeight w:val="432"/>
+          <w:trHeight w:val="350"/>
         </w:trPr>
         <w:tc>
           <w:tcPr>
             <w:cnfStyle w:val="001000000000" w:firstRow="0" w:lastRow="0" w:firstColumn="1" w:lastColumn="0" w:oddVBand="0" w:evenVBand="0" w:oddHBand="0" w:evenHBand="0" w:firstRowFirstColumn="0" w:firstRowLastColumn="0" w:lastRowFirstColumn="0" w:lastRowLastColumn="0"/>
-            <w:tcW w:w="3145" w:type="dxa"/>
-            <w:vAlign w:val="center"/>
-          </w:tcPr>
-          <w:p>
-            <w:pPr>
-              <w:rPr>
-                <w:b w:val="0"/>
-              </w:rPr>
-            </w:pPr>
-            <w:r>
-              <w:rPr>
-                <w:b w:val="0"/>
-              </w:rPr>
-              <w:t>No Cost Extensions:</w:t>
-            </w:r>
-          </w:p>
-        </w:tc>
-        <w:tc>
-          <w:tcPr>
-            <w:tcW w:w="11610" w:type="dxa"/>
+            <w:tcW w:w="5845" w:type="dxa"/>
             <w:gridSpan w:val="2"/>
-            <w:vAlign w:val="center"/>
-          </w:tcPr>
-          <w:p>
-            <w:pPr>
-              <w:spacing w:before="60"/>
+          </w:tcPr>
+          <w:p>
+            <w:pPr>
+              <w:jc w:val="right"/>
+              <w:rPr>
+                <w:b w:val="0"/>
+              </w:rPr>
+            </w:pPr>
+            <w:r>
+              <w:rPr>
+                <w:b w:val="0"/>
+              </w:rPr>
+              <w:t>Transition Approval</w:t>
+            </w:r>
+          </w:p>
+        </w:tc>
+        <w:tc>
+          <w:tcPr>
+            <w:tcW w:w="8910" w:type="dxa"/>
+          </w:tcPr>
+          <w:p>
+            <w:pPr>
+              <w:spacing w:before="40"/>
               <w:cnfStyle w:val="000000000000" w:firstRow="0" w:lastRow="0" w:firstColumn="0" w:lastColumn="0" w:oddVBand="0" w:evenVBand="0" w:oddHBand="0" w:evenHBand="0" w:firstRowFirstColumn="0" w:firstRowLastColumn="0" w:lastRowFirstColumn="0" w:lastRowLastColumn="0"/>
             </w:pPr>
             <w:r>
-              <w:t xml:space="preserve">No cost extension </w:t>
-            </w:r>
-            <w:r>
-              <w:t>documentation</w:t>
+              <w:t>Transition approval forms</w:t>
             </w:r>
           </w:p>
         </w:tc>
@@ -2856,19 +2671,18 @@
           <w:tcPr>
             <w:cnfStyle w:val="001000000000" w:firstRow="0" w:lastRow="0" w:firstColumn="1" w:lastColumn="0" w:oddVBand="0" w:evenVBand="0" w:oddHBand="0" w:evenHBand="0" w:firstRowFirstColumn="0" w:firstRowLastColumn="0" w:lastRowFirstColumn="0" w:lastRowLastColumn="0"/>
             <w:tcW w:w="3145" w:type="dxa"/>
-            <w:vAlign w:val="center"/>
-          </w:tcPr>
-          <w:p>
-            <w:pPr>
-              <w:rPr>
-                <w:b w:val="0"/>
-              </w:rPr>
-            </w:pPr>
-            <w:r>
-              <w:rPr>
-                <w:b w:val="0"/>
-              </w:rPr>
-              <w:t>PFR</w:t>
+          </w:tcPr>
+          <w:p>
+            <w:pPr>
+              <w:rPr>
+                <w:b w:val="0"/>
+              </w:rPr>
+            </w:pPr>
+            <w:r>
+              <w:rPr>
+                <w:b w:val="0"/>
+              </w:rPr>
+              <w:t xml:space="preserve">Inventions: </w:t>
             </w:r>
           </w:p>
         </w:tc>
@@ -2876,7 +2690,6 @@
           <w:tcPr>
             <w:tcW w:w="11610" w:type="dxa"/>
             <w:gridSpan w:val="2"/>
-            <w:vAlign w:val="center"/>
           </w:tcPr>
           <w:p>
             <w:pPr>
@@ -2884,38 +2697,37 @@
               <w:cnfStyle w:val="000000100000" w:firstRow="0" w:lastRow="0" w:firstColumn="0" w:lastColumn="0" w:oddVBand="0" w:evenVBand="0" w:oddHBand="1" w:evenHBand="0" w:firstRowFirstColumn="0" w:firstRowLastColumn="0" w:lastRowFirstColumn="0" w:lastRowLastColumn="0"/>
             </w:pPr>
             <w:r>
-              <w:t>Operations Branch use only to move system uploaded PFR files to another grant.</w:t>
+              <w:t>All emails and documents related to grantee inventions (reminder invention reportin</w:t>
+            </w:r>
+            <w:r>
+              <w:t>g email</w:t>
+            </w:r>
+            <w:r>
+              <w:t>)</w:t>
             </w:r>
           </w:p>
         </w:tc>
       </w:tr>
       <w:tr>
         <w:trPr>
-          <w:trHeight w:val="432"/>
+          <w:trHeight w:val="935"/>
         </w:trPr>
         <w:tc>
           <w:tcPr>
             <w:cnfStyle w:val="001000000000" w:firstRow="0" w:lastRow="0" w:firstColumn="1" w:lastColumn="0" w:oddVBand="0" w:evenVBand="0" w:oddHBand="0" w:evenHBand="0" w:firstRowFirstColumn="0" w:firstRowLastColumn="0" w:lastRowFirstColumn="0" w:lastRowLastColumn="0"/>
             <w:tcW w:w="3145" w:type="dxa"/>
-            <w:vAlign w:val="center"/>
-          </w:tcPr>
-          <w:p>
-            <w:pPr>
-              <w:rPr>
-                <w:b w:val="0"/>
-              </w:rPr>
-            </w:pPr>
-            <w:r>
-              <w:rPr>
-                <w:b w:val="0"/>
-              </w:rPr>
-              <w:t>PMS Report</w:t>
-            </w:r>
-            <w:r>
-              <w:rPr>
-                <w:b w:val="0"/>
-              </w:rPr>
-              <w:t>:</w:t>
+          </w:tcPr>
+          <w:p>
+            <w:pPr>
+              <w:rPr>
+                <w:b w:val="0"/>
+              </w:rPr>
+            </w:pPr>
+            <w:r>
+              <w:rPr>
+                <w:b w:val="0"/>
+              </w:rPr>
+              <w:t>JIT Info:</w:t>
             </w:r>
           </w:p>
         </w:tc>
@@ -2923,18 +2735,44 @@
           <w:tcPr>
             <w:tcW w:w="11610" w:type="dxa"/>
             <w:gridSpan w:val="2"/>
-            <w:vAlign w:val="center"/>
-          </w:tcPr>
-          <w:p>
-            <w:pPr>
-              <w:spacing w:before="60"/>
+          </w:tcPr>
+          <w:p>
+            <w:pPr>
+              <w:spacing w:before="60" w:after="60"/>
               <w:cnfStyle w:val="000000000000" w:firstRow="0" w:lastRow="0" w:firstColumn="0" w:lastColumn="0" w:oddVBand="0" w:evenVBand="0" w:oddHBand="0" w:evenHBand="0" w:firstRowFirstColumn="0" w:firstRowLastColumn="0" w:lastRowFirstColumn="0" w:lastRowLastColumn="0"/>
             </w:pPr>
             <w:r>
-              <w:t>Pa</w:t>
-            </w:r>
-            <w:r>
-              <w:t>yment Management System reports</w:t>
+              <w:t>Competing grant JIT should be uploaded to the JIT category</w:t>
+            </w:r>
+            <w:r>
+              <w:t>. ‘JIT’ is documentation</w:t>
+            </w:r>
+            <w:r>
+              <w:t xml:space="preserve"> that is required to issue a competing award that was not included in the application and does </w:t>
+            </w:r>
+            <w:r>
+              <w:t xml:space="preserve">not </w:t>
+            </w:r>
+            <w:r>
+              <w:t>fall under the other categories.</w:t>
+            </w:r>
+          </w:p>
+          <w:p>
+            <w:pPr>
+              <w:spacing w:before="120"/>
+              <w:cnfStyle w:val="000000000000" w:firstRow="0" w:lastRow="0" w:firstColumn="0" w:lastColumn="0" w:oddVBand="0" w:evenVBand="0" w:oddHBand="0" w:evenHBand="0" w:firstRowFirstColumn="0" w:firstRowLastColumn="0" w:lastRowFirstColumn="0" w:lastRowLastColumn="0"/>
+            </w:pPr>
+            <w:r>
+              <w:t>N</w:t>
+            </w:r>
+            <w:r>
+              <w:t xml:space="preserve">egotiation email </w:t>
+            </w:r>
+            <w:r>
+              <w:t>if</w:t>
+            </w:r>
+            <w:r>
+              <w:t xml:space="preserve"> part of JIT correspondence</w:t>
             </w:r>
           </w:p>
         </w:tc>
@@ -2948,19 +2786,18 @@
           <w:tcPr>
             <w:cnfStyle w:val="001000000000" w:firstRow="0" w:lastRow="0" w:firstColumn="1" w:lastColumn="0" w:oddVBand="0" w:evenVBand="0" w:oddHBand="0" w:evenHBand="0" w:firstRowFirstColumn="0" w:firstRowLastColumn="0" w:lastRowFirstColumn="0" w:lastRowLastColumn="0"/>
             <w:tcW w:w="3145" w:type="dxa"/>
-            <w:vAlign w:val="center"/>
-          </w:tcPr>
-          <w:p>
-            <w:pPr>
-              <w:rPr>
-                <w:b w:val="0"/>
-              </w:rPr>
-            </w:pPr>
-            <w:r>
-              <w:rPr>
-                <w:b w:val="0"/>
-              </w:rPr>
-              <w:t>Post-Award Change:</w:t>
+          </w:tcPr>
+          <w:p>
+            <w:pPr>
+              <w:rPr>
+                <w:b w:val="0"/>
+              </w:rPr>
+            </w:pPr>
+            <w:r>
+              <w:rPr>
+                <w:b w:val="0"/>
+              </w:rPr>
+              <w:t>No Cost Extensions:</w:t>
             </w:r>
           </w:p>
         </w:tc>
@@ -2968,7 +2805,6 @@
           <w:tcPr>
             <w:tcW w:w="11610" w:type="dxa"/>
             <w:gridSpan w:val="2"/>
-            <w:vAlign w:val="center"/>
           </w:tcPr>
           <w:p>
             <w:pPr>
@@ -2976,53 +2812,41 @@
               <w:cnfStyle w:val="000000100000" w:firstRow="0" w:lastRow="0" w:firstColumn="0" w:lastColumn="0" w:oddVBand="0" w:evenVBand="0" w:oddHBand="1" w:evenHBand="0" w:firstRowFirstColumn="0" w:firstRowLastColumn="0" w:lastRowFirstColumn="0" w:lastRowLastColumn="0"/>
             </w:pPr>
             <w:r>
-              <w:t>All applicatio</w:t>
-            </w:r>
-            <w:r>
-              <w:t>n changes that occur post-award</w:t>
-            </w:r>
-            <w:r>
-              <w:t xml:space="preserve">. </w:t>
-            </w:r>
-            <w:r>
-              <w:rPr>
-                <w:i/>
-              </w:rPr>
-              <w:t>Sub-categories listed below.</w:t>
+              <w:t xml:space="preserve">No cost extension </w:t>
+            </w:r>
+            <w:r>
+              <w:t>documentation</w:t>
             </w:r>
           </w:p>
         </w:tc>
       </w:tr>
       <w:tr>
         <w:trPr>
-          <w:trHeight w:val="374"/>
+          <w:trHeight w:val="432"/>
         </w:trPr>
         <w:tc>
           <w:tcPr>
             <w:cnfStyle w:val="001000000000" w:firstRow="0" w:lastRow="0" w:firstColumn="1" w:lastColumn="0" w:oddVBand="0" w:evenVBand="0" w:oddHBand="0" w:evenHBand="0" w:firstRowFirstColumn="0" w:firstRowLastColumn="0" w:lastRowFirstColumn="0" w:lastRowLastColumn="0"/>
-            <w:tcW w:w="5845" w:type="dxa"/>
+            <w:tcW w:w="3145" w:type="dxa"/>
+          </w:tcPr>
+          <w:p>
+            <w:pPr>
+              <w:rPr>
+                <w:b w:val="0"/>
+              </w:rPr>
+            </w:pPr>
+            <w:r>
+              <w:rPr>
+                <w:b w:val="0"/>
+              </w:rPr>
+              <w:t>PFR</w:t>
+            </w:r>
+          </w:p>
+        </w:tc>
+        <w:tc>
+          <w:tcPr>
+            <w:tcW w:w="11610" w:type="dxa"/>
             <w:gridSpan w:val="2"/>
-            <w:vAlign w:val="center"/>
-          </w:tcPr>
-          <w:p>
-            <w:pPr>
-              <w:jc w:val="right"/>
-              <w:rPr>
-                <w:b w:val="0"/>
-              </w:rPr>
-            </w:pPr>
-            <w:r>
-              <w:rPr>
-                <w:b w:val="0"/>
-              </w:rPr>
-              <w:t>Addition of Foreign Site</w:t>
-            </w:r>
-          </w:p>
-        </w:tc>
-        <w:tc>
-          <w:tcPr>
-            <w:tcW w:w="8910" w:type="dxa"/>
-            <w:vAlign w:val="center"/>
           </w:tcPr>
           <w:p>
             <w:pPr>
@@ -3030,7 +2854,107 @@
               <w:cnfStyle w:val="000000000000" w:firstRow="0" w:lastRow="0" w:firstColumn="0" w:lastColumn="0" w:oddVBand="0" w:evenVBand="0" w:oddHBand="0" w:evenHBand="0" w:firstRowFirstColumn="0" w:firstRowLastColumn="0" w:lastRowFirstColumn="0" w:lastRowLastColumn="0"/>
             </w:pPr>
             <w:r>
-              <w:t>Type 5 foreign additions only</w:t>
+              <w:t>Operations Branch use only to move system uploaded PFR files to another grant.</w:t>
+            </w:r>
+          </w:p>
+        </w:tc>
+      </w:tr>
+      <w:tr>
+        <w:trPr>
+          <w:cnfStyle w:val="000000100000" w:firstRow="0" w:lastRow="0" w:firstColumn="0" w:lastColumn="0" w:oddVBand="0" w:evenVBand="0" w:oddHBand="1" w:evenHBand="0" w:firstRowFirstColumn="0" w:firstRowLastColumn="0" w:lastRowFirstColumn="0" w:lastRowLastColumn="0"/>
+          <w:trHeight w:val="432"/>
+        </w:trPr>
+        <w:tc>
+          <w:tcPr>
+            <w:cnfStyle w:val="001000000000" w:firstRow="0" w:lastRow="0" w:firstColumn="1" w:lastColumn="0" w:oddVBand="0" w:evenVBand="0" w:oddHBand="0" w:evenHBand="0" w:firstRowFirstColumn="0" w:firstRowLastColumn="0" w:lastRowFirstColumn="0" w:lastRowLastColumn="0"/>
+            <w:tcW w:w="3145" w:type="dxa"/>
+          </w:tcPr>
+          <w:p>
+            <w:pPr>
+              <w:rPr>
+                <w:b w:val="0"/>
+              </w:rPr>
+            </w:pPr>
+            <w:r>
+              <w:rPr>
+                <w:b w:val="0"/>
+              </w:rPr>
+              <w:t>PMS Report</w:t>
+            </w:r>
+            <w:r>
+              <w:rPr>
+                <w:b w:val="0"/>
+              </w:rPr>
+              <w:t>:</w:t>
+            </w:r>
+          </w:p>
+        </w:tc>
+        <w:tc>
+          <w:tcPr>
+            <w:tcW w:w="11610" w:type="dxa"/>
+            <w:gridSpan w:val="2"/>
+          </w:tcPr>
+          <w:p>
+            <w:pPr>
+              <w:spacing w:before="60"/>
+              <w:cnfStyle w:val="000000100000" w:firstRow="0" w:lastRow="0" w:firstColumn="0" w:lastColumn="0" w:oddVBand="0" w:evenVBand="0" w:oddHBand="1" w:evenHBand="0" w:firstRowFirstColumn="0" w:firstRowLastColumn="0" w:lastRowFirstColumn="0" w:lastRowLastColumn="0"/>
+            </w:pPr>
+            <w:r>
+              <w:t>Pa</w:t>
+            </w:r>
+            <w:r>
+              <w:t>yment Management System reports</w:t>
+            </w:r>
+          </w:p>
+        </w:tc>
+      </w:tr>
+      <w:tr>
+        <w:trPr>
+          <w:trHeight w:val="432"/>
+        </w:trPr>
+        <w:tc>
+          <w:tcPr>
+            <w:cnfStyle w:val="001000000000" w:firstRow="0" w:lastRow="0" w:firstColumn="1" w:lastColumn="0" w:oddVBand="0" w:evenVBand="0" w:oddHBand="0" w:evenHBand="0" w:firstRowFirstColumn="0" w:firstRowLastColumn="0" w:lastRowFirstColumn="0" w:lastRowLastColumn="0"/>
+            <w:tcW w:w="3145" w:type="dxa"/>
+          </w:tcPr>
+          <w:p>
+            <w:pPr>
+              <w:rPr>
+                <w:b w:val="0"/>
+              </w:rPr>
+            </w:pPr>
+            <w:r>
+              <w:rPr>
+                <w:b w:val="0"/>
+              </w:rPr>
+              <w:t>Post-Award Change:</w:t>
+            </w:r>
+          </w:p>
+        </w:tc>
+        <w:tc>
+          <w:tcPr>
+            <w:tcW w:w="11610" w:type="dxa"/>
+            <w:gridSpan w:val="2"/>
+          </w:tcPr>
+          <w:p>
+            <w:pPr>
+              <w:spacing w:before="60"/>
+              <w:cnfStyle w:val="000000000000" w:firstRow="0" w:lastRow="0" w:firstColumn="0" w:lastColumn="0" w:oddVBand="0" w:evenVBand="0" w:oddHBand="0" w:evenHBand="0" w:firstRowFirstColumn="0" w:firstRowLastColumn="0" w:lastRowFirstColumn="0" w:lastRowLastColumn="0"/>
+            </w:pPr>
+            <w:r>
+              <w:t>All applicatio</w:t>
+            </w:r>
+            <w:r>
+              <w:t>n changes that occur post-award</w:t>
+            </w:r>
+            <w:r>
+              <w:t xml:space="preserve">. </w:t>
+            </w:r>
+            <w:r>
+              <w:rPr>
+                <w:i/>
+              </w:rPr>
+              <w:t>Sub-categories listed below.</w:t>
             </w:r>
           </w:p>
         </w:tc>
@@ -3045,7 +2969,6 @@
             <w:cnfStyle w:val="001000000000" w:firstRow="0" w:lastRow="0" w:firstColumn="1" w:lastColumn="0" w:oddVBand="0" w:evenVBand="0" w:oddHBand="0" w:evenHBand="0" w:firstRowFirstColumn="0" w:firstRowLastColumn="0" w:lastRowFirstColumn="0" w:lastRowLastColumn="0"/>
             <w:tcW w:w="5845" w:type="dxa"/>
             <w:gridSpan w:val="2"/>
-            <w:vAlign w:val="center"/>
           </w:tcPr>
           <w:p>
             <w:pPr>
@@ -3058,14 +2981,13 @@
               <w:rPr>
                 <w:b w:val="0"/>
               </w:rPr>
-              <w:t>Award Revision</w:t>
+              <w:t>Addition of Foreign Site</w:t>
             </w:r>
           </w:p>
         </w:tc>
         <w:tc>
           <w:tcPr>
             <w:tcW w:w="8910" w:type="dxa"/>
-            <w:vAlign w:val="center"/>
           </w:tcPr>
           <w:p>
             <w:pPr>
@@ -3073,10 +2995,7 @@
               <w:cnfStyle w:val="000000100000" w:firstRow="0" w:lastRow="0" w:firstColumn="0" w:lastColumn="0" w:oddVBand="0" w:evenVBand="0" w:oddHBand="1" w:evenHBand="0" w:firstRowFirstColumn="0" w:firstRowLastColumn="0" w:lastRowFirstColumn="0" w:lastRowLastColumn="0"/>
             </w:pPr>
             <w:r>
-              <w:t>Other</w:t>
-            </w:r>
-            <w:r>
-              <w:t xml:space="preserve"> revision categories not listed</w:t>
+              <w:t>Type 5 foreign additions only</w:t>
             </w:r>
           </w:p>
         </w:tc>
@@ -3090,7 +3009,6 @@
             <w:cnfStyle w:val="001000000000" w:firstRow="0" w:lastRow="0" w:firstColumn="1" w:lastColumn="0" w:oddVBand="0" w:evenVBand="0" w:oddHBand="0" w:evenHBand="0" w:firstRowFirstColumn="0" w:firstRowLastColumn="0" w:lastRowFirstColumn="0" w:lastRowLastColumn="0"/>
             <w:tcW w:w="5845" w:type="dxa"/>
             <w:gridSpan w:val="2"/>
-            <w:vAlign w:val="center"/>
           </w:tcPr>
           <w:p>
             <w:pPr>
@@ -3103,20 +3021,25 @@
               <w:rPr>
                 <w:b w:val="0"/>
               </w:rPr>
-              <w:t>PI</w:t>
+              <w:t>Award Revision</w:t>
             </w:r>
           </w:p>
         </w:tc>
         <w:tc>
           <w:tcPr>
             <w:tcW w:w="8910" w:type="dxa"/>
-            <w:vAlign w:val="center"/>
           </w:tcPr>
           <w:p>
             <w:pPr>
               <w:spacing w:before="60"/>
               <w:cnfStyle w:val="000000000000" w:firstRow="0" w:lastRow="0" w:firstColumn="0" w:lastColumn="0" w:oddVBand="0" w:evenVBand="0" w:oddHBand="0" w:evenHBand="0" w:firstRowFirstColumn="0" w:firstRowLastColumn="0" w:lastRowFirstColumn="0" w:lastRowLastColumn="0"/>
             </w:pPr>
+            <w:r>
+              <w:t>Other</w:t>
+            </w:r>
+            <w:r>
+              <w:t xml:space="preserve"> revision categories not listed</w:t>
+            </w:r>
           </w:p>
         </w:tc>
       </w:tr>
@@ -3130,7 +3053,6 @@
             <w:cnfStyle w:val="001000000000" w:firstRow="0" w:lastRow="0" w:firstColumn="1" w:lastColumn="0" w:oddVBand="0" w:evenVBand="0" w:oddHBand="0" w:evenHBand="0" w:firstRowFirstColumn="0" w:firstRowLastColumn="0" w:lastRowFirstColumn="0" w:lastRowLastColumn="0"/>
             <w:tcW w:w="5845" w:type="dxa"/>
             <w:gridSpan w:val="2"/>
-            <w:vAlign w:val="center"/>
           </w:tcPr>
           <w:p>
             <w:pPr>
@@ -3143,14 +3065,13 @@
               <w:rPr>
                 <w:b w:val="0"/>
               </w:rPr>
-              <w:t>Effort</w:t>
+              <w:t>PI</w:t>
             </w:r>
           </w:p>
         </w:tc>
         <w:tc>
           <w:tcPr>
             <w:tcW w:w="8910" w:type="dxa"/>
-            <w:vAlign w:val="center"/>
           </w:tcPr>
           <w:p>
             <w:pPr>
@@ -3169,7 +3090,6 @@
             <w:cnfStyle w:val="001000000000" w:firstRow="0" w:lastRow="0" w:firstColumn="1" w:lastColumn="0" w:oddVBand="0" w:evenVBand="0" w:oddHBand="0" w:evenHBand="0" w:firstRowFirstColumn="0" w:firstRowLastColumn="0" w:lastRowFirstColumn="0" w:lastRowLastColumn="0"/>
             <w:tcW w:w="5845" w:type="dxa"/>
             <w:gridSpan w:val="2"/>
-            <w:vAlign w:val="center"/>
           </w:tcPr>
           <w:p>
             <w:pPr>
@@ -3182,23 +3102,19 @@
               <w:rPr>
                 <w:b w:val="0"/>
               </w:rPr>
-              <w:t>Key Personnel</w:t>
+              <w:t>Effort</w:t>
             </w:r>
           </w:p>
         </w:tc>
         <w:tc>
           <w:tcPr>
             <w:tcW w:w="8910" w:type="dxa"/>
-            <w:vAlign w:val="center"/>
           </w:tcPr>
           <w:p>
             <w:pPr>
               <w:spacing w:before="60"/>
               <w:cnfStyle w:val="000000000000" w:firstRow="0" w:lastRow="0" w:firstColumn="0" w:lastColumn="0" w:oddVBand="0" w:evenVBand="0" w:oddHBand="0" w:evenHBand="0" w:firstRowFirstColumn="0" w:firstRowLastColumn="0" w:lastRowFirstColumn="0" w:lastRowLastColumn="0"/>
             </w:pPr>
-            <w:r>
-              <w:t>As reflected on the NOA</w:t>
-            </w:r>
           </w:p>
         </w:tc>
       </w:tr>
@@ -3212,7 +3128,6 @@
             <w:cnfStyle w:val="001000000000" w:firstRow="0" w:lastRow="0" w:firstColumn="1" w:lastColumn="0" w:oddVBand="0" w:evenVBand="0" w:oddHBand="0" w:evenHBand="0" w:firstRowFirstColumn="0" w:firstRowLastColumn="0" w:lastRowFirstColumn="0" w:lastRowLastColumn="0"/>
             <w:tcW w:w="5845" w:type="dxa"/>
             <w:gridSpan w:val="2"/>
-            <w:vAlign w:val="center"/>
           </w:tcPr>
           <w:p>
             <w:pPr>
@@ -3221,26 +3136,26 @@
                 <w:b w:val="0"/>
               </w:rPr>
             </w:pPr>
-            <w:proofErr w:type="spellStart"/>
-            <w:r>
-              <w:rPr>
-                <w:b w:val="0"/>
-              </w:rPr>
-              <w:t>Rebudgeting</w:t>
-            </w:r>
-            <w:proofErr w:type="spellEnd"/>
+            <w:r>
+              <w:rPr>
+                <w:b w:val="0"/>
+              </w:rPr>
+              <w:t>Key Personnel</w:t>
+            </w:r>
           </w:p>
         </w:tc>
         <w:tc>
           <w:tcPr>
             <w:tcW w:w="8910" w:type="dxa"/>
-            <w:vAlign w:val="center"/>
           </w:tcPr>
           <w:p>
             <w:pPr>
               <w:spacing w:before="60"/>
               <w:cnfStyle w:val="000000100000" w:firstRow="0" w:lastRow="0" w:firstColumn="0" w:lastColumn="0" w:oddVBand="0" w:evenVBand="0" w:oddHBand="1" w:evenHBand="0" w:firstRowFirstColumn="0" w:firstRowLastColumn="0" w:lastRowFirstColumn="0" w:lastRowLastColumn="0"/>
             </w:pPr>
+            <w:r>
+              <w:t>As reflected on the NOA</w:t>
+            </w:r>
           </w:p>
         </w:tc>
       </w:tr>
@@ -3253,7 +3168,6 @@
             <w:cnfStyle w:val="001000000000" w:firstRow="0" w:lastRow="0" w:firstColumn="1" w:lastColumn="0" w:oddVBand="0" w:evenVBand="0" w:oddHBand="0" w:evenHBand="0" w:firstRowFirstColumn="0" w:firstRowLastColumn="0" w:lastRowFirstColumn="0" w:lastRowLastColumn="0"/>
             <w:tcW w:w="5845" w:type="dxa"/>
             <w:gridSpan w:val="2"/>
-            <w:vAlign w:val="center"/>
           </w:tcPr>
           <w:p>
             <w:pPr>
@@ -3262,34 +3176,25 @@
                 <w:b w:val="0"/>
               </w:rPr>
             </w:pPr>
-            <w:r>
-              <w:rPr>
-                <w:b w:val="0"/>
-              </w:rPr>
-              <w:lastRenderedPageBreak/>
-              <w:t>R</w:t>
-            </w:r>
-            <w:r>
-              <w:rPr>
-                <w:b w:val="0"/>
-              </w:rPr>
-              <w:t>elinquishing Statement</w:t>
-            </w:r>
+            <w:proofErr w:type="spellStart"/>
+            <w:r>
+              <w:rPr>
+                <w:b w:val="0"/>
+              </w:rPr>
+              <w:t>Rebudgeting</w:t>
+            </w:r>
+            <w:proofErr w:type="spellEnd"/>
           </w:p>
         </w:tc>
         <w:tc>
           <w:tcPr>
             <w:tcW w:w="8910" w:type="dxa"/>
-            <w:vAlign w:val="center"/>
           </w:tcPr>
           <w:p>
             <w:pPr>
               <w:spacing w:before="60"/>
               <w:cnfStyle w:val="000000000000" w:firstRow="0" w:lastRow="0" w:firstColumn="0" w:lastColumn="0" w:oddVBand="0" w:evenVBand="0" w:oddHBand="0" w:evenHBand="0" w:firstRowFirstColumn="0" w:firstRowLastColumn="0" w:lastRowFirstColumn="0" w:lastRowLastColumn="0"/>
             </w:pPr>
-            <w:r>
-              <w:t>Not for transfers</w:t>
-            </w:r>
           </w:p>
         </w:tc>
       </w:tr>
@@ -3303,7 +3208,6 @@
             <w:cnfStyle w:val="001000000000" w:firstRow="0" w:lastRow="0" w:firstColumn="1" w:lastColumn="0" w:oddVBand="0" w:evenVBand="0" w:oddHBand="0" w:evenHBand="0" w:firstRowFirstColumn="0" w:firstRowLastColumn="0" w:lastRowFirstColumn="0" w:lastRowLastColumn="0"/>
             <w:tcW w:w="5845" w:type="dxa"/>
             <w:gridSpan w:val="2"/>
-            <w:vAlign w:val="center"/>
           </w:tcPr>
           <w:p>
             <w:pPr>
@@ -3316,20 +3220,29 @@
               <w:rPr>
                 <w:b w:val="0"/>
               </w:rPr>
-              <w:t>Restricted Funds</w:t>
+              <w:lastRenderedPageBreak/>
+              <w:t>R</w:t>
+            </w:r>
+            <w:r>
+              <w:rPr>
+                <w:b w:val="0"/>
+              </w:rPr>
+              <w:t>elinquishing Statement</w:t>
             </w:r>
           </w:p>
         </w:tc>
         <w:tc>
           <w:tcPr>
             <w:tcW w:w="8910" w:type="dxa"/>
-            <w:vAlign w:val="center"/>
           </w:tcPr>
           <w:p>
             <w:pPr>
               <w:spacing w:before="60"/>
               <w:cnfStyle w:val="000000100000" w:firstRow="0" w:lastRow="0" w:firstColumn="0" w:lastColumn="0" w:oddVBand="0" w:evenVBand="0" w:oddHBand="1" w:evenHBand="0" w:firstRowFirstColumn="0" w:firstRowLastColumn="0" w:lastRowFirstColumn="0" w:lastRowLastColumn="0"/>
             </w:pPr>
+            <w:r>
+              <w:t>Not for transfers</w:t>
+            </w:r>
           </w:p>
         </w:tc>
       </w:tr>
@@ -3342,7 +3255,6 @@
             <w:cnfStyle w:val="001000000000" w:firstRow="0" w:lastRow="0" w:firstColumn="1" w:lastColumn="0" w:oddVBand="0" w:evenVBand="0" w:oddHBand="0" w:evenHBand="0" w:firstRowFirstColumn="0" w:firstRowLastColumn="0" w:lastRowFirstColumn="0" w:lastRowLastColumn="0"/>
             <w:tcW w:w="5845" w:type="dxa"/>
             <w:gridSpan w:val="2"/>
-            <w:vAlign w:val="center"/>
           </w:tcPr>
           <w:p>
             <w:pPr>
@@ -3355,14 +3267,13 @@
               <w:rPr>
                 <w:b w:val="0"/>
               </w:rPr>
-              <w:t>Scope</w:t>
+              <w:t>Restricted Funds</w:t>
             </w:r>
           </w:p>
         </w:tc>
         <w:tc>
           <w:tcPr>
             <w:tcW w:w="8910" w:type="dxa"/>
-            <w:vAlign w:val="center"/>
           </w:tcPr>
           <w:p>
             <w:pPr>
@@ -3382,7 +3293,6 @@
             <w:cnfStyle w:val="001000000000" w:firstRow="0" w:lastRow="0" w:firstColumn="1" w:lastColumn="0" w:oddVBand="0" w:evenVBand="0" w:oddHBand="0" w:evenHBand="0" w:firstRowFirstColumn="0" w:firstRowLastColumn="0" w:lastRowFirstColumn="0" w:lastRowLastColumn="0"/>
             <w:tcW w:w="5845" w:type="dxa"/>
             <w:gridSpan w:val="2"/>
-            <w:vAlign w:val="center"/>
           </w:tcPr>
           <w:p>
             <w:pPr>
@@ -3395,14 +3305,13 @@
               <w:rPr>
                 <w:b w:val="0"/>
               </w:rPr>
-              <w:t>Terms</w:t>
+              <w:t>Scope</w:t>
             </w:r>
           </w:p>
         </w:tc>
         <w:tc>
           <w:tcPr>
             <w:tcW w:w="8910" w:type="dxa"/>
-            <w:vAlign w:val="center"/>
           </w:tcPr>
           <w:p>
             <w:pPr>
@@ -3414,13 +3323,50 @@
       </w:tr>
       <w:tr>
         <w:trPr>
+          <w:trHeight w:val="374"/>
+        </w:trPr>
+        <w:tc>
+          <w:tcPr>
+            <w:cnfStyle w:val="001000000000" w:firstRow="0" w:lastRow="0" w:firstColumn="1" w:lastColumn="0" w:oddVBand="0" w:evenVBand="0" w:oddHBand="0" w:evenHBand="0" w:firstRowFirstColumn="0" w:firstRowLastColumn="0" w:lastRowFirstColumn="0" w:lastRowLastColumn="0"/>
+            <w:tcW w:w="5845" w:type="dxa"/>
+            <w:gridSpan w:val="2"/>
+          </w:tcPr>
+          <w:p>
+            <w:pPr>
+              <w:jc w:val="right"/>
+              <w:rPr>
+                <w:b w:val="0"/>
+              </w:rPr>
+            </w:pPr>
+            <w:r>
+              <w:rPr>
+                <w:b w:val="0"/>
+              </w:rPr>
+              <w:t>Terms</w:t>
+            </w:r>
+          </w:p>
+        </w:tc>
+        <w:tc>
+          <w:tcPr>
+            <w:tcW w:w="8910" w:type="dxa"/>
+          </w:tcPr>
+          <w:p>
+            <w:pPr>
+              <w:spacing w:before="60"/>
+              <w:cnfStyle w:val="000000000000" w:firstRow="0" w:lastRow="0" w:firstColumn="0" w:lastColumn="0" w:oddVBand="0" w:evenVBand="0" w:oddHBand="0" w:evenHBand="0" w:firstRowFirstColumn="0" w:firstRowLastColumn="0" w:lastRowFirstColumn="0" w:lastRowLastColumn="0"/>
+            </w:pPr>
+          </w:p>
+        </w:tc>
+      </w:tr>
+      <w:tr>
+        <w:trPr>
+          <w:cnfStyle w:val="000000100000" w:firstRow="0" w:lastRow="0" w:firstColumn="0" w:lastColumn="0" w:oddVBand="0" w:evenVBand="0" w:oddHBand="1" w:evenHBand="0" w:firstRowFirstColumn="0" w:firstRowLastColumn="0" w:lastRowFirstColumn="0" w:lastRowLastColumn="0"/>
           <w:trHeight w:val="449"/>
         </w:trPr>
         <w:tc>
           <w:tcPr>
             <w:cnfStyle w:val="001000000000" w:firstRow="0" w:lastRow="0" w:firstColumn="1" w:lastColumn="0" w:oddVBand="0" w:evenVBand="0" w:oddHBand="0" w:evenHBand="0" w:firstRowFirstColumn="0" w:firstRowLastColumn="0" w:lastRowFirstColumn="0" w:lastRowLastColumn="0"/>
             <w:tcW w:w="3145" w:type="dxa"/>
-            <w:vAlign w:val="center"/>
           </w:tcPr>
           <w:p>
             <w:pPr>
@@ -3440,7 +3386,81 @@
           <w:tcPr>
             <w:tcW w:w="11610" w:type="dxa"/>
             <w:gridSpan w:val="2"/>
-            <w:vAlign w:val="center"/>
+          </w:tcPr>
+          <w:p>
+            <w:pPr>
+              <w:spacing w:before="60"/>
+              <w:cnfStyle w:val="000000100000" w:firstRow="0" w:lastRow="0" w:firstColumn="0" w:lastColumn="0" w:oddVBand="0" w:evenVBand="0" w:oddHBand="1" w:evenHBand="0" w:firstRowFirstColumn="0" w:firstRowLastColumn="0" w:lastRowFirstColumn="0" w:lastRowLastColumn="0"/>
+            </w:pPr>
+            <w:r>
+              <w:t xml:space="preserve">Reports and approval emails from FDA and </w:t>
+            </w:r>
+            <w:r>
+              <w:t xml:space="preserve">PD, </w:t>
+            </w:r>
+            <w:r>
+              <w:t>interim progress reports</w:t>
+            </w:r>
+            <w:r>
+              <w:t xml:space="preserve"> (</w:t>
+            </w:r>
+            <w:r>
+              <w:t xml:space="preserve">mid-budget reports </w:t>
+            </w:r>
+            <w:r>
+              <w:t>received via email)</w:t>
+            </w:r>
+            <w:r>
+              <w:t>,</w:t>
+            </w:r>
+            <w:r>
+              <w:t>cancer center non-competing supplement progress reports</w:t>
+            </w:r>
+            <w:r>
+              <w:t xml:space="preserve"> and </w:t>
+            </w:r>
+            <w:r>
+              <w:rPr>
+                <w:color w:val="000000" w:themeColor="text1"/>
+              </w:rPr>
+              <w:t>m</w:t>
+            </w:r>
+            <w:r>
+              <w:rPr>
+                <w:color w:val="000000" w:themeColor="text1"/>
+              </w:rPr>
+              <w:t>id-project extension RPPR</w:t>
+            </w:r>
+          </w:p>
+        </w:tc>
+      </w:tr>
+      <w:tr>
+        <w:trPr>
+          <w:trHeight w:val="432"/>
+        </w:trPr>
+        <w:tc>
+          <w:tcPr>
+            <w:cnfStyle w:val="001000000000" w:firstRow="0" w:lastRow="0" w:firstColumn="1" w:lastColumn="0" w:oddVBand="0" w:evenVBand="0" w:oddHBand="0" w:evenHBand="0" w:firstRowFirstColumn="0" w:firstRowLastColumn="0" w:lastRowFirstColumn="0" w:lastRowLastColumn="0"/>
+            <w:tcW w:w="3145" w:type="dxa"/>
+          </w:tcPr>
+          <w:p>
+            <w:pPr>
+              <w:rPr>
+                <w:b w:val="0"/>
+              </w:rPr>
+            </w:pPr>
+            <w:r>
+              <w:rPr>
+                <w:b w:val="0"/>
+              </w:rPr>
+              <w:t>Provisional Response:</w:t>
+            </w:r>
+          </w:p>
+        </w:tc>
+        <w:tc>
+          <w:tcPr>
+            <w:tcW w:w="11610" w:type="dxa"/>
+            <w:gridSpan w:val="2"/>
           </w:tcPr>
           <w:p>
             <w:pPr>
@@ -3448,51 +3468,10 @@
               <w:cnfStyle w:val="000000000000" w:firstRow="0" w:lastRow="0" w:firstColumn="0" w:lastColumn="0" w:oddVBand="0" w:evenVBand="0" w:oddHBand="0" w:evenHBand="0" w:firstRowFirstColumn="0" w:firstRowLastColumn="0" w:lastRowFirstColumn="0" w:lastRowLastColumn="0"/>
             </w:pPr>
             <w:r>
-              <w:t xml:space="preserve">Reports and approval emails from FDA and </w:t>
-            </w:r>
-            <w:r>
-              <w:t xml:space="preserve">PD, </w:t>
-            </w:r>
-            <w:r>
-              <w:t>interim progress reports</w:t>
-            </w:r>
-            <w:r>
-              <w:t xml:space="preserve"> (</w:t>
-            </w:r>
-            <w:r>
-              <w:t xml:space="preserve">mid-budget reports </w:t>
-            </w:r>
-            <w:r>
-              <w:t>received via email</w:t>
-            </w:r>
-            <w:proofErr w:type="gramStart"/>
-            <w:r>
-              <w:t>)</w:t>
-            </w:r>
-            <w:r>
-              <w:t>,</w:t>
-            </w:r>
-            <w:r>
-              <w:t>cancer</w:t>
-            </w:r>
-            <w:proofErr w:type="gramEnd"/>
-            <w:r>
-              <w:t xml:space="preserve"> center non-competing supplement progress reports</w:t>
-            </w:r>
-            <w:r>
-              <w:t xml:space="preserve"> and </w:t>
-            </w:r>
-            <w:r>
-              <w:rPr>
-                <w:color w:val="000000" w:themeColor="text1"/>
-              </w:rPr>
-              <w:t>m</w:t>
-            </w:r>
-            <w:r>
-              <w:rPr>
-                <w:color w:val="000000" w:themeColor="text1"/>
-              </w:rPr>
-              <w:t>id-project extension RPPR</w:t>
+              <w:t>Use for provisional o</w:t>
+            </w:r>
+            <w:r>
+              <w:t>r restricted award documentation</w:t>
             </w:r>
           </w:p>
         </w:tc>
@@ -3506,19 +3485,18 @@
           <w:tcPr>
             <w:cnfStyle w:val="001000000000" w:firstRow="0" w:lastRow="0" w:firstColumn="1" w:lastColumn="0" w:oddVBand="0" w:evenVBand="0" w:oddHBand="0" w:evenHBand="0" w:firstRowFirstColumn="0" w:firstRowLastColumn="0" w:lastRowFirstColumn="0" w:lastRowLastColumn="0"/>
             <w:tcW w:w="3145" w:type="dxa"/>
-            <w:vAlign w:val="center"/>
-          </w:tcPr>
-          <w:p>
-            <w:pPr>
-              <w:rPr>
-                <w:b w:val="0"/>
-              </w:rPr>
-            </w:pPr>
-            <w:r>
-              <w:rPr>
-                <w:b w:val="0"/>
-              </w:rPr>
-              <w:t>Provisional Response:</w:t>
+          </w:tcPr>
+          <w:p>
+            <w:pPr>
+              <w:rPr>
+                <w:b w:val="0"/>
+              </w:rPr>
+            </w:pPr>
+            <w:r>
+              <w:rPr>
+                <w:b w:val="0"/>
+              </w:rPr>
+              <w:t>Revised Abstract:</w:t>
             </w:r>
           </w:p>
         </w:tc>
@@ -3526,7 +3504,6 @@
           <w:tcPr>
             <w:tcW w:w="11610" w:type="dxa"/>
             <w:gridSpan w:val="2"/>
-            <w:vAlign w:val="center"/>
           </w:tcPr>
           <w:p>
             <w:pPr>
@@ -3534,10 +3511,16 @@
               <w:cnfStyle w:val="000000100000" w:firstRow="0" w:lastRow="0" w:firstColumn="0" w:lastColumn="0" w:oddVBand="0" w:evenVBand="0" w:oddHBand="1" w:evenHBand="0" w:firstRowFirstColumn="0" w:firstRowLastColumn="0" w:lastRowFirstColumn="0" w:lastRowLastColumn="0"/>
             </w:pPr>
             <w:r>
-              <w:t>Use for provisional o</w:t>
-            </w:r>
-            <w:r>
-              <w:t>r restricted award documentation</w:t>
+              <w:t>Revised abstract uploads must use this category (</w:t>
+            </w:r>
+            <w:r>
+              <w:rPr>
+                <w:u w:val="single"/>
+              </w:rPr>
+              <w:t>not</w:t>
+            </w:r>
+            <w:r>
+              <w:t xml:space="preserve"> application update)</w:t>
             </w:r>
           </w:p>
         </w:tc>
@@ -3550,19 +3533,18 @@
           <w:tcPr>
             <w:cnfStyle w:val="001000000000" w:firstRow="0" w:lastRow="0" w:firstColumn="1" w:lastColumn="0" w:oddVBand="0" w:evenVBand="0" w:oddHBand="0" w:evenHBand="0" w:firstRowFirstColumn="0" w:firstRowLastColumn="0" w:lastRowFirstColumn="0" w:lastRowLastColumn="0"/>
             <w:tcW w:w="3145" w:type="dxa"/>
-            <w:vAlign w:val="center"/>
-          </w:tcPr>
-          <w:p>
-            <w:pPr>
-              <w:rPr>
-                <w:b w:val="0"/>
-              </w:rPr>
-            </w:pPr>
-            <w:r>
-              <w:rPr>
-                <w:b w:val="0"/>
-              </w:rPr>
-              <w:t>Revised Abstract:</w:t>
+          </w:tcPr>
+          <w:p>
+            <w:pPr>
+              <w:rPr>
+                <w:b w:val="0"/>
+              </w:rPr>
+            </w:pPr>
+            <w:r>
+              <w:rPr>
+                <w:b w:val="0"/>
+              </w:rPr>
+              <w:t>Revised Specific Aims:</w:t>
             </w:r>
           </w:p>
         </w:tc>
@@ -3570,7 +3552,6 @@
           <w:tcPr>
             <w:tcW w:w="11610" w:type="dxa"/>
             <w:gridSpan w:val="2"/>
-            <w:vAlign w:val="center"/>
           </w:tcPr>
           <w:p>
             <w:pPr>
@@ -3578,7 +3559,7 @@
               <w:cnfStyle w:val="000000000000" w:firstRow="0" w:lastRow="0" w:firstColumn="0" w:lastColumn="0" w:oddVBand="0" w:evenVBand="0" w:oddHBand="0" w:evenHBand="0" w:firstRowFirstColumn="0" w:firstRowLastColumn="0" w:lastRowFirstColumn="0" w:lastRowLastColumn="0"/>
             </w:pPr>
             <w:r>
-              <w:t>Revised abstract uploads must use this category (</w:t>
+              <w:t>Revised specific aim uploads must use this category (</w:t>
             </w:r>
             <w:r>
               <w:rPr>
@@ -3595,25 +3576,24 @@
       <w:tr>
         <w:trPr>
           <w:cnfStyle w:val="000000100000" w:firstRow="0" w:lastRow="0" w:firstColumn="0" w:lastColumn="0" w:oddVBand="0" w:evenVBand="0" w:oddHBand="1" w:evenHBand="0" w:firstRowFirstColumn="0" w:firstRowLastColumn="0" w:lastRowFirstColumn="0" w:lastRowLastColumn="0"/>
-          <w:trHeight w:val="432"/>
+          <w:trHeight w:val="683"/>
         </w:trPr>
         <w:tc>
           <w:tcPr>
             <w:cnfStyle w:val="001000000000" w:firstRow="0" w:lastRow="0" w:firstColumn="1" w:lastColumn="0" w:oddVBand="0" w:evenVBand="0" w:oddHBand="0" w:evenHBand="0" w:firstRowFirstColumn="0" w:firstRowLastColumn="0" w:lastRowFirstColumn="0" w:lastRowLastColumn="0"/>
             <w:tcW w:w="3145" w:type="dxa"/>
-            <w:vAlign w:val="center"/>
-          </w:tcPr>
-          <w:p>
-            <w:pPr>
-              <w:rPr>
-                <w:b w:val="0"/>
-              </w:rPr>
-            </w:pPr>
-            <w:r>
-              <w:rPr>
-                <w:b w:val="0"/>
-              </w:rPr>
-              <w:t>Revised Specific Aims:</w:t>
+          </w:tcPr>
+          <w:p>
+            <w:pPr>
+              <w:rPr>
+                <w:b w:val="0"/>
+              </w:rPr>
+            </w:pPr>
+            <w:r>
+              <w:rPr>
+                <w:b w:val="0"/>
+              </w:rPr>
+              <w:t>SBIR/STTR Funding Agreement Certification:</w:t>
             </w:r>
           </w:p>
         </w:tc>
@@ -3621,7 +3601,6 @@
           <w:tcPr>
             <w:tcW w:w="11610" w:type="dxa"/>
             <w:gridSpan w:val="2"/>
-            <w:vAlign w:val="center"/>
           </w:tcPr>
           <w:p>
             <w:pPr>
@@ -3629,41 +3608,34 @@
               <w:cnfStyle w:val="000000100000" w:firstRow="0" w:lastRow="0" w:firstColumn="0" w:lastColumn="0" w:oddVBand="0" w:evenVBand="0" w:oddHBand="1" w:evenHBand="0" w:firstRowFirstColumn="0" w:firstRowLastColumn="0" w:lastRowFirstColumn="0" w:lastRowLastColumn="0"/>
             </w:pPr>
             <w:r>
-              <w:t>Revised specific aim uploads must use this category (</w:t>
-            </w:r>
-            <w:r>
-              <w:rPr>
-                <w:u w:val="single"/>
-              </w:rPr>
-              <w:t>not</w:t>
-            </w:r>
-            <w:r>
-              <w:t xml:space="preserve"> application update)</w:t>
+              <w:t>SBIR/STTR funding agreement certif</w:t>
+            </w:r>
+            <w:r>
+              <w:t>ication</w:t>
             </w:r>
           </w:p>
         </w:tc>
       </w:tr>
       <w:tr>
         <w:trPr>
-          <w:trHeight w:val="683"/>
+          <w:trHeight w:val="719"/>
         </w:trPr>
         <w:tc>
           <w:tcPr>
             <w:cnfStyle w:val="001000000000" w:firstRow="0" w:lastRow="0" w:firstColumn="1" w:lastColumn="0" w:oddVBand="0" w:evenVBand="0" w:oddHBand="0" w:evenHBand="0" w:firstRowFirstColumn="0" w:firstRowLastColumn="0" w:lastRowFirstColumn="0" w:lastRowLastColumn="0"/>
             <w:tcW w:w="3145" w:type="dxa"/>
-            <w:vAlign w:val="center"/>
-          </w:tcPr>
-          <w:p>
-            <w:pPr>
-              <w:rPr>
-                <w:b w:val="0"/>
-              </w:rPr>
-            </w:pPr>
-            <w:r>
-              <w:rPr>
-                <w:b w:val="0"/>
-              </w:rPr>
-              <w:t>SBIR/STTR Funding Agreement Certification:</w:t>
+          </w:tcPr>
+          <w:p>
+            <w:pPr>
+              <w:rPr>
+                <w:b w:val="0"/>
+              </w:rPr>
+            </w:pPr>
+            <w:r>
+              <w:rPr>
+                <w:b w:val="0"/>
+              </w:rPr>
+              <w:t xml:space="preserve">Spread Sheet: </w:t>
             </w:r>
           </w:p>
         </w:tc>
@@ -3671,7 +3643,6 @@
           <w:tcPr>
             <w:tcW w:w="11610" w:type="dxa"/>
             <w:gridSpan w:val="2"/>
-            <w:vAlign w:val="center"/>
           </w:tcPr>
           <w:p>
             <w:pPr>
@@ -3679,10 +3650,52 @@
               <w:cnfStyle w:val="000000000000" w:firstRow="0" w:lastRow="0" w:firstColumn="0" w:lastColumn="0" w:oddVBand="0" w:evenVBand="0" w:oddHBand="0" w:evenHBand="0" w:firstRowFirstColumn="0" w:firstRowLastColumn="0" w:lastRowFirstColumn="0" w:lastRowLastColumn="0"/>
             </w:pPr>
             <w:r>
-              <w:t>SBIR/STTR funding agreement certif</w:t>
-            </w:r>
-            <w:r>
-              <w:t>ication</w:t>
+              <w:t>Staff created spreadsheets (</w:t>
+            </w:r>
+            <w:r>
+              <w:rPr>
+                <w:u w:val="single"/>
+              </w:rPr>
+              <w:t>not</w:t>
+            </w:r>
+            <w:r>
+              <w:t xml:space="preserve"> eRA workbooks), including proration calculation</w:t>
+            </w:r>
+            <w:r>
+              <w:t xml:space="preserve"> </w:t>
+            </w:r>
+            <w:r>
+              <w:t>(</w:t>
+            </w:r>
+            <w:r>
+              <w:t>training grants</w:t>
+            </w:r>
+            <w:r>
+              <w:t>)</w:t>
+            </w:r>
+            <w:r>
+              <w:t>,</w:t>
+            </w:r>
+            <w:r>
+              <w:t xml:space="preserve"> carryover spreadsheet (duplicated until new workbook is released),</w:t>
+            </w:r>
+            <w:r>
+              <w:t xml:space="preserve"> </w:t>
+            </w:r>
+            <w:r>
+              <w:t>Type 2 spreadsheet</w:t>
+            </w:r>
+            <w:r>
+              <w:t>.</w:t>
+            </w:r>
+          </w:p>
+          <w:p>
+            <w:pPr>
+              <w:spacing w:before="120"/>
+              <w:cnfStyle w:val="000000000000" w:firstRow="0" w:lastRow="0" w:firstColumn="0" w:lastColumn="0" w:oddVBand="0" w:evenVBand="0" w:oddHBand="0" w:evenHBand="0" w:firstRowFirstColumn="0" w:firstRowLastColumn="0" w:lastRowFirstColumn="0" w:lastRowLastColumn="0"/>
+            </w:pPr>
+            <w:r>
+              <w:t>These should be uploaded as excel files, not PDF in order for formulas to remain visible.  If another spreadsheet or a revision to an existing one needs to be done after an award is issued, it should be uploaded as a new spreadsheet upload in eGrants (not as a replacement).</w:t>
             </w:r>
           </w:p>
         </w:tc>
@@ -3690,25 +3703,30 @@
       <w:tr>
         <w:trPr>
           <w:cnfStyle w:val="000000100000" w:firstRow="0" w:lastRow="0" w:firstColumn="0" w:lastColumn="0" w:oddVBand="0" w:evenVBand="0" w:oddHBand="1" w:evenHBand="0" w:firstRowFirstColumn="0" w:firstRowLastColumn="0" w:lastRowFirstColumn="0" w:lastRowLastColumn="0"/>
-          <w:trHeight w:val="719"/>
+          <w:trHeight w:val="656"/>
         </w:trPr>
         <w:tc>
           <w:tcPr>
             <w:cnfStyle w:val="001000000000" w:firstRow="0" w:lastRow="0" w:firstColumn="1" w:lastColumn="0" w:oddVBand="0" w:evenVBand="0" w:oddHBand="0" w:evenHBand="0" w:firstRowFirstColumn="0" w:firstRowLastColumn="0" w:lastRowFirstColumn="0" w:lastRowLastColumn="0"/>
             <w:tcW w:w="3145" w:type="dxa"/>
-            <w:vAlign w:val="center"/>
-          </w:tcPr>
-          <w:p>
-            <w:pPr>
-              <w:rPr>
-                <w:b w:val="0"/>
-              </w:rPr>
-            </w:pPr>
-            <w:r>
-              <w:rPr>
-                <w:b w:val="0"/>
-              </w:rPr>
-              <w:t xml:space="preserve">Spread Sheet: </w:t>
+          </w:tcPr>
+          <w:p>
+            <w:pPr>
+              <w:rPr>
+                <w:b w:val="0"/>
+              </w:rPr>
+            </w:pPr>
+            <w:r>
+              <w:rPr>
+                <w:b w:val="0"/>
+              </w:rPr>
+              <w:t>Supplement</w:t>
+            </w:r>
+            <w:r>
+              <w:rPr>
+                <w:b w:val="0"/>
+              </w:rPr>
+              <w:t>:</w:t>
             </w:r>
           </w:p>
         </w:tc>
@@ -3716,7 +3734,6 @@
           <w:tcPr>
             <w:tcW w:w="11610" w:type="dxa"/>
             <w:gridSpan w:val="2"/>
-            <w:vAlign w:val="center"/>
           </w:tcPr>
           <w:p>
             <w:pPr>
@@ -3724,40 +3741,19 @@
               <w:cnfStyle w:val="000000100000" w:firstRow="0" w:lastRow="0" w:firstColumn="0" w:lastColumn="0" w:oddVBand="0" w:evenVBand="0" w:oddHBand="1" w:evenHBand="0" w:firstRowFirstColumn="0" w:firstRowLastColumn="0" w:lastRowFirstColumn="0" w:lastRowLastColumn="0"/>
             </w:pPr>
             <w:r>
-              <w:t>Staff created spreadsheets (</w:t>
-            </w:r>
-            <w:r>
-              <w:rPr>
-                <w:u w:val="single"/>
-              </w:rPr>
-              <w:t>not</w:t>
-            </w:r>
-            <w:r>
-              <w:t xml:space="preserve"> eRA workbooks), including proration calculation</w:t>
-            </w:r>
-            <w:r>
-              <w:t xml:space="preserve"> </w:t>
-            </w:r>
-            <w:r>
-              <w:t>(</w:t>
-            </w:r>
-            <w:r>
-              <w:t>training grants</w:t>
-            </w:r>
-            <w:r>
-              <w:t>)</w:t>
-            </w:r>
-            <w:r>
-              <w:t>,</w:t>
-            </w:r>
-            <w:r>
-              <w:t xml:space="preserve"> carryover spreadsheet (duplicated until new workbook is released),</w:t>
-            </w:r>
-            <w:r>
-              <w:t xml:space="preserve"> </w:t>
-            </w:r>
-            <w:r>
-              <w:t>Type 2 spreadsheet</w:t>
+              <w:t>Emails and</w:t>
+            </w:r>
+            <w:r>
+              <w:t xml:space="preserve"> spreadsheet</w:t>
+            </w:r>
+            <w:r>
+              <w:t xml:space="preserve"> related to supplements that</w:t>
+            </w:r>
+            <w:r>
+              <w:t xml:space="preserve"> are rolled into a parent grant th</w:t>
+            </w:r>
+            <w:r>
+              <w:t>at are not system generated</w:t>
             </w:r>
             <w:r>
               <w:t>.</w:t>
@@ -3765,50 +3761,44 @@
           </w:p>
           <w:p>
             <w:pPr>
-              <w:spacing w:before="120"/>
+              <w:spacing w:before="60"/>
               <w:cnfStyle w:val="000000100000" w:firstRow="0" w:lastRow="0" w:firstColumn="0" w:lastColumn="0" w:oddVBand="0" w:evenVBand="0" w:oddHBand="1" w:evenHBand="0" w:firstRowFirstColumn="0" w:firstRowLastColumn="0" w:lastRowFirstColumn="0" w:lastRowLastColumn="0"/>
             </w:pPr>
             <w:r>
-              <w:t xml:space="preserve">These should be uploaded as excel files, not PDF </w:t>
-            </w:r>
-            <w:proofErr w:type="gramStart"/>
-            <w:r>
-              <w:t>in order for</w:t>
-            </w:r>
-            <w:proofErr w:type="gramEnd"/>
-            <w:r>
-              <w:t xml:space="preserve"> formulas to remain visible.  If another spreadsheet or a revision to an existing one needs to be done after an award is issued, it should be uploaded as a new spreadsheet upload in eGrants (not as a replacement).</w:t>
+              <w:rPr>
+                <w:i/>
+              </w:rPr>
+              <w:t>Application file, PFR, PD Concurrence and eRA Notificatio</w:t>
+            </w:r>
+            <w:r>
+              <w:rPr>
+                <w:i/>
+              </w:rPr>
+              <w:t>ns are added by system.</w:t>
             </w:r>
           </w:p>
         </w:tc>
       </w:tr>
       <w:tr>
         <w:trPr>
-          <w:trHeight w:val="656"/>
+          <w:trHeight w:val="432"/>
         </w:trPr>
         <w:tc>
           <w:tcPr>
             <w:cnfStyle w:val="001000000000" w:firstRow="0" w:lastRow="0" w:firstColumn="1" w:lastColumn="0" w:oddVBand="0" w:evenVBand="0" w:oddHBand="0" w:evenHBand="0" w:firstRowFirstColumn="0" w:firstRowLastColumn="0" w:lastRowFirstColumn="0" w:lastRowLastColumn="0"/>
             <w:tcW w:w="3145" w:type="dxa"/>
-            <w:vAlign w:val="center"/>
-          </w:tcPr>
-          <w:p>
-            <w:pPr>
-              <w:rPr>
-                <w:b w:val="0"/>
-              </w:rPr>
-            </w:pPr>
-            <w:r>
-              <w:rPr>
-                <w:b w:val="0"/>
-              </w:rPr>
-              <w:t>Supplement</w:t>
-            </w:r>
-            <w:r>
-              <w:rPr>
-                <w:b w:val="0"/>
-              </w:rPr>
-              <w:t>:</w:t>
+          </w:tcPr>
+          <w:p>
+            <w:pPr>
+              <w:rPr>
+                <w:b w:val="0"/>
+              </w:rPr>
+            </w:pPr>
+            <w:r>
+              <w:rPr>
+                <w:b w:val="0"/>
+              </w:rPr>
+              <w:t>Termination Notice:</w:t>
             </w:r>
           </w:p>
         </w:tc>
@@ -3816,7 +3806,6 @@
           <w:tcPr>
             <w:tcW w:w="11610" w:type="dxa"/>
             <w:gridSpan w:val="2"/>
-            <w:vAlign w:val="center"/>
           </w:tcPr>
           <w:p>
             <w:pPr>
@@ -3824,40 +3813,10 @@
               <w:cnfStyle w:val="000000000000" w:firstRow="0" w:lastRow="0" w:firstColumn="0" w:lastColumn="0" w:oddVBand="0" w:evenVBand="0" w:oddHBand="0" w:evenHBand="0" w:firstRowFirstColumn="0" w:firstRowLastColumn="0" w:lastRowFirstColumn="0" w:lastRowLastColumn="0"/>
             </w:pPr>
             <w:r>
-              <w:t>Emails and</w:t>
-            </w:r>
-            <w:r>
-              <w:t xml:space="preserve"> spreadsheet</w:t>
-            </w:r>
-            <w:r>
-              <w:t xml:space="preserve"> related to supplements that</w:t>
-            </w:r>
-            <w:r>
-              <w:t xml:space="preserve"> are rolled into a parent grant th</w:t>
-            </w:r>
-            <w:r>
-              <w:t>at are not system generated</w:t>
+              <w:t>Fellowship grants only</w:t>
             </w:r>
             <w:r>
               <w:t>.</w:t>
-            </w:r>
-          </w:p>
-          <w:p>
-            <w:pPr>
-              <w:spacing w:before="60"/>
-              <w:cnfStyle w:val="000000000000" w:firstRow="0" w:lastRow="0" w:firstColumn="0" w:lastColumn="0" w:oddVBand="0" w:evenVBand="0" w:oddHBand="0" w:evenHBand="0" w:firstRowFirstColumn="0" w:firstRowLastColumn="0" w:lastRowFirstColumn="0" w:lastRowLastColumn="0"/>
-            </w:pPr>
-            <w:r>
-              <w:rPr>
-                <w:i/>
-              </w:rPr>
-              <w:t>Application file, PFR, PD Concurrence and eRA Notificatio</w:t>
-            </w:r>
-            <w:r>
-              <w:rPr>
-                <w:i/>
-              </w:rPr>
-              <w:t>ns are added by system.</w:t>
             </w:r>
           </w:p>
         </w:tc>
@@ -3865,25 +3824,24 @@
       <w:tr>
         <w:trPr>
           <w:cnfStyle w:val="000000100000" w:firstRow="0" w:lastRow="0" w:firstColumn="0" w:lastColumn="0" w:oddVBand="0" w:evenVBand="0" w:oddHBand="1" w:evenHBand="0" w:firstRowFirstColumn="0" w:firstRowLastColumn="0" w:lastRowFirstColumn="0" w:lastRowLastColumn="0"/>
-          <w:trHeight w:val="432"/>
+          <w:trHeight w:val="611"/>
         </w:trPr>
         <w:tc>
           <w:tcPr>
             <w:cnfStyle w:val="001000000000" w:firstRow="0" w:lastRow="0" w:firstColumn="1" w:lastColumn="0" w:oddVBand="0" w:evenVBand="0" w:oddHBand="0" w:evenHBand="0" w:firstRowFirstColumn="0" w:firstRowLastColumn="0" w:lastRowFirstColumn="0" w:lastRowLastColumn="0"/>
             <w:tcW w:w="3145" w:type="dxa"/>
-            <w:vAlign w:val="center"/>
-          </w:tcPr>
-          <w:p>
-            <w:pPr>
-              <w:rPr>
-                <w:b w:val="0"/>
-              </w:rPr>
-            </w:pPr>
-            <w:r>
-              <w:rPr>
-                <w:b w:val="0"/>
-              </w:rPr>
-              <w:t>Termination Notice:</w:t>
+          </w:tcPr>
+          <w:p>
+            <w:pPr>
+              <w:rPr>
+                <w:b w:val="0"/>
+              </w:rPr>
+            </w:pPr>
+            <w:r>
+              <w:rPr>
+                <w:b w:val="0"/>
+              </w:rPr>
+              <w:t>Transfer Documents:</w:t>
             </w:r>
           </w:p>
         </w:tc>
@@ -3891,7 +3849,6 @@
           <w:tcPr>
             <w:tcW w:w="11610" w:type="dxa"/>
             <w:gridSpan w:val="2"/>
-            <w:vAlign w:val="center"/>
           </w:tcPr>
           <w:p>
             <w:pPr>
@@ -3899,35 +3856,46 @@
               <w:cnfStyle w:val="000000100000" w:firstRow="0" w:lastRow="0" w:firstColumn="0" w:lastColumn="0" w:oddVBand="0" w:evenVBand="0" w:oddHBand="1" w:evenHBand="0" w:firstRowFirstColumn="0" w:firstRowLastColumn="0" w:lastRowFirstColumn="0" w:lastRowLastColumn="0"/>
             </w:pPr>
             <w:r>
-              <w:t>Fellowship grants only</w:t>
-            </w:r>
-            <w:r>
-              <w:t>.</w:t>
+              <w:t xml:space="preserve">Use for all transfer documentation including relinquishing statements, letters, emails, </w:t>
+            </w:r>
+            <w:r>
+              <w:t>final invention statement</w:t>
+            </w:r>
+            <w:r>
+              <w:t xml:space="preserve"> sent</w:t>
+            </w:r>
+            <w:r>
+              <w:t xml:space="preserve"> from </w:t>
+            </w:r>
+            <w:r>
+              <w:t>an</w:t>
+            </w:r>
+            <w:r>
+              <w:t>other institute, etc.</w:t>
             </w:r>
           </w:p>
         </w:tc>
       </w:tr>
       <w:tr>
         <w:trPr>
-          <w:trHeight w:val="611"/>
+          <w:trHeight w:val="404"/>
         </w:trPr>
         <w:tc>
           <w:tcPr>
             <w:cnfStyle w:val="001000000000" w:firstRow="0" w:lastRow="0" w:firstColumn="1" w:lastColumn="0" w:oddVBand="0" w:evenVBand="0" w:oddHBand="0" w:evenHBand="0" w:firstRowFirstColumn="0" w:firstRowLastColumn="0" w:lastRowFirstColumn="0" w:lastRowLastColumn="0"/>
             <w:tcW w:w="3145" w:type="dxa"/>
-            <w:vAlign w:val="center"/>
-          </w:tcPr>
-          <w:p>
-            <w:pPr>
-              <w:rPr>
-                <w:b w:val="0"/>
-              </w:rPr>
-            </w:pPr>
-            <w:r>
-              <w:rPr>
-                <w:b w:val="0"/>
-              </w:rPr>
-              <w:t>Transfer Documents:</w:t>
+          </w:tcPr>
+          <w:p>
+            <w:pPr>
+              <w:rPr>
+                <w:b w:val="0"/>
+              </w:rPr>
+            </w:pPr>
+            <w:r>
+              <w:rPr>
+                <w:b w:val="0"/>
+              </w:rPr>
+              <w:t>Unobligated Balance Analysis</w:t>
             </w:r>
           </w:p>
         </w:tc>
@@ -3935,103 +3903,6 @@
           <w:tcPr>
             <w:tcW w:w="11610" w:type="dxa"/>
             <w:gridSpan w:val="2"/>
-            <w:vAlign w:val="center"/>
-          </w:tcPr>
-          <w:p>
-            <w:pPr>
-              <w:spacing w:before="60"/>
-              <w:cnfStyle w:val="000000000000" w:firstRow="0" w:lastRow="0" w:firstColumn="0" w:lastColumn="0" w:oddVBand="0" w:evenVBand="0" w:oddHBand="0" w:evenHBand="0" w:firstRowFirstColumn="0" w:firstRowLastColumn="0" w:lastRowFirstColumn="0" w:lastRowLastColumn="0"/>
-            </w:pPr>
-            <w:r>
-              <w:t xml:space="preserve">Use for all transfer documentation including relinquishing statements, letters, emails, </w:t>
-            </w:r>
-            <w:r>
-              <w:t>final invention statement</w:t>
-            </w:r>
-            <w:r>
-              <w:t xml:space="preserve"> sent</w:t>
-            </w:r>
-            <w:r>
-              <w:t xml:space="preserve"> from </w:t>
-            </w:r>
-            <w:r>
-              <w:t>an</w:t>
-            </w:r>
-            <w:r>
-              <w:t>other institute, etc.</w:t>
-            </w:r>
-          </w:p>
-        </w:tc>
-      </w:tr>
-      <w:tr>
-        <w:trPr>
-          <w:cnfStyle w:val="000000100000" w:firstRow="0" w:lastRow="0" w:firstColumn="0" w:lastColumn="0" w:oddVBand="0" w:evenVBand="0" w:oddHBand="1" w:evenHBand="0" w:firstRowFirstColumn="0" w:firstRowLastColumn="0" w:lastRowFirstColumn="0" w:lastRowLastColumn="0"/>
-          <w:trHeight w:val="404"/>
-        </w:trPr>
-        <w:tc>
-          <w:tcPr>
-            <w:cnfStyle w:val="001000000000" w:firstRow="0" w:lastRow="0" w:firstColumn="1" w:lastColumn="0" w:oddVBand="0" w:evenVBand="0" w:oddHBand="0" w:evenHBand="0" w:firstRowFirstColumn="0" w:firstRowLastColumn="0" w:lastRowFirstColumn="0" w:lastRowLastColumn="0"/>
-            <w:tcW w:w="3145" w:type="dxa"/>
-            <w:vAlign w:val="center"/>
-          </w:tcPr>
-          <w:p>
-            <w:pPr>
-              <w:rPr>
-                <w:b w:val="0"/>
-              </w:rPr>
-            </w:pPr>
-            <w:r>
-              <w:rPr>
-                <w:b w:val="0"/>
-              </w:rPr>
-              <w:t>Unobligated Balance Analysis</w:t>
-            </w:r>
-          </w:p>
-        </w:tc>
-        <w:tc>
-          <w:tcPr>
-            <w:tcW w:w="11610" w:type="dxa"/>
-            <w:gridSpan w:val="2"/>
-            <w:vAlign w:val="center"/>
-          </w:tcPr>
-          <w:p>
-            <w:pPr>
-              <w:spacing w:before="60"/>
-              <w:cnfStyle w:val="000000100000" w:firstRow="0" w:lastRow="0" w:firstColumn="0" w:lastColumn="0" w:oddVBand="0" w:evenVBand="0" w:oddHBand="1" w:evenHBand="0" w:firstRowFirstColumn="0" w:firstRowLastColumn="0" w:lastRowFirstColumn="0" w:lastRowLastColumn="0"/>
-            </w:pPr>
-          </w:p>
-        </w:tc>
-      </w:tr>
-      <w:tr>
-        <w:trPr>
-          <w:trHeight w:val="374"/>
-        </w:trPr>
-        <w:tc>
-          <w:tcPr>
-            <w:cnfStyle w:val="001000000000" w:firstRow="0" w:lastRow="0" w:firstColumn="1" w:lastColumn="0" w:oddVBand="0" w:evenVBand="0" w:oddHBand="0" w:evenHBand="0" w:firstRowFirstColumn="0" w:firstRowLastColumn="0" w:lastRowFirstColumn="0" w:lastRowLastColumn="0"/>
-            <w:tcW w:w="5845" w:type="dxa"/>
-            <w:gridSpan w:val="2"/>
-            <w:vAlign w:val="center"/>
-          </w:tcPr>
-          <w:p>
-            <w:pPr>
-              <w:jc w:val="right"/>
-              <w:rPr>
-                <w:b w:val="0"/>
-              </w:rPr>
-            </w:pPr>
-            <w:r>
-              <w:rPr>
-                <w:b w:val="0"/>
-              </w:rPr>
-              <w:t>Concurrence in Award</w:t>
-            </w:r>
-          </w:p>
-        </w:tc>
-        <w:tc>
-          <w:tcPr>
-            <w:tcW w:w="8910" w:type="dxa"/>
-            <w:vAlign w:val="center"/>
           </w:tcPr>
           <w:p>
             <w:pPr>
@@ -4051,7 +3922,6 @@
             <w:cnfStyle w:val="001000000000" w:firstRow="0" w:lastRow="0" w:firstColumn="1" w:lastColumn="0" w:oddVBand="0" w:evenVBand="0" w:oddHBand="0" w:evenHBand="0" w:firstRowFirstColumn="0" w:firstRowLastColumn="0" w:lastRowFirstColumn="0" w:lastRowLastColumn="0"/>
             <w:tcW w:w="5845" w:type="dxa"/>
             <w:gridSpan w:val="2"/>
-            <w:vAlign w:val="center"/>
           </w:tcPr>
           <w:p>
             <w:pPr>
@@ -4064,14 +3934,13 @@
               <w:rPr>
                 <w:b w:val="0"/>
               </w:rPr>
-              <w:t>Mid-Project Extension</w:t>
+              <w:t>Concurrence in Award</w:t>
             </w:r>
           </w:p>
         </w:tc>
         <w:tc>
           <w:tcPr>
             <w:tcW w:w="8910" w:type="dxa"/>
-            <w:vAlign w:val="center"/>
           </w:tcPr>
           <w:p>
             <w:pPr>
@@ -4090,7 +3959,6 @@
             <w:cnfStyle w:val="001000000000" w:firstRow="0" w:lastRow="0" w:firstColumn="1" w:lastColumn="0" w:oddVBand="0" w:evenVBand="0" w:oddHBand="0" w:evenHBand="0" w:firstRowFirstColumn="0" w:firstRowLastColumn="0" w:lastRowFirstColumn="0" w:lastRowLastColumn="0"/>
             <w:tcW w:w="5845" w:type="dxa"/>
             <w:gridSpan w:val="2"/>
-            <w:vAlign w:val="center"/>
           </w:tcPr>
           <w:p>
             <w:pPr>
@@ -4103,14 +3971,13 @@
               <w:rPr>
                 <w:b w:val="0"/>
               </w:rPr>
-              <w:t>Offset</w:t>
+              <w:t>Mid-Project Extension</w:t>
             </w:r>
           </w:p>
         </w:tc>
         <w:tc>
           <w:tcPr>
             <w:tcW w:w="8910" w:type="dxa"/>
-            <w:vAlign w:val="center"/>
           </w:tcPr>
           <w:p>
             <w:pPr>
@@ -4130,7 +3997,6 @@
             <w:cnfStyle w:val="001000000000" w:firstRow="0" w:lastRow="0" w:firstColumn="1" w:lastColumn="0" w:oddVBand="0" w:evenVBand="0" w:oddHBand="0" w:evenHBand="0" w:firstRowFirstColumn="0" w:firstRowLastColumn="0" w:lastRowFirstColumn="0" w:lastRowLastColumn="0"/>
             <w:tcW w:w="5845" w:type="dxa"/>
             <w:gridSpan w:val="2"/>
-            <w:vAlign w:val="center"/>
           </w:tcPr>
           <w:p>
             <w:pPr>
@@ -4143,14 +4009,13 @@
               <w:rPr>
                 <w:b w:val="0"/>
               </w:rPr>
-              <w:t>Reduction</w:t>
+              <w:t>Offset</w:t>
             </w:r>
           </w:p>
         </w:tc>
         <w:tc>
           <w:tcPr>
             <w:tcW w:w="8910" w:type="dxa"/>
-            <w:vAlign w:val="center"/>
           </w:tcPr>
           <w:p>
             <w:pPr>
@@ -4169,7 +4034,6 @@
             <w:cnfStyle w:val="001000000000" w:firstRow="0" w:lastRow="0" w:firstColumn="1" w:lastColumn="0" w:oddVBand="0" w:evenVBand="0" w:oddHBand="0" w:evenHBand="0" w:firstRowFirstColumn="0" w:firstRowLastColumn="0" w:lastRowFirstColumn="0" w:lastRowLastColumn="0"/>
             <w:tcW w:w="5845" w:type="dxa"/>
             <w:gridSpan w:val="2"/>
-            <w:vAlign w:val="center"/>
           </w:tcPr>
           <w:p>
             <w:pPr>
@@ -4189,7 +4053,6 @@
         <w:tc>
           <w:tcPr>
             <w:tcW w:w="8910" w:type="dxa"/>
-            <w:vAlign w:val="center"/>
           </w:tcPr>
           <w:p>
             <w:pPr>
@@ -4209,7 +4072,6 @@
             <w:cnfStyle w:val="001000000000" w:firstRow="0" w:lastRow="0" w:firstColumn="1" w:lastColumn="0" w:oddVBand="0" w:evenVBand="0" w:oddHBand="0" w:evenHBand="0" w:firstRowFirstColumn="0" w:firstRowLastColumn="0" w:lastRowFirstColumn="0" w:lastRowLastColumn="0"/>
             <w:tcW w:w="5845" w:type="dxa"/>
             <w:gridSpan w:val="2"/>
-            <w:vAlign w:val="center"/>
           </w:tcPr>
           <w:p>
             <w:pPr>
@@ -4222,14 +4084,13 @@
               <w:rPr>
                 <w:b w:val="0"/>
               </w:rPr>
-              <w:t>Skip-Year Appropriation</w:t>
+              <w:t>Reduction</w:t>
             </w:r>
           </w:p>
         </w:tc>
         <w:tc>
           <w:tcPr>
             <w:tcW w:w="8910" w:type="dxa"/>
-            <w:vAlign w:val="center"/>
           </w:tcPr>
           <w:p>
             <w:pPr>
@@ -4248,7 +4109,6 @@
             <w:cnfStyle w:val="001000000000" w:firstRow="0" w:lastRow="0" w:firstColumn="1" w:lastColumn="0" w:oddVBand="0" w:evenVBand="0" w:oddHBand="0" w:evenHBand="0" w:firstRowFirstColumn="0" w:firstRowLastColumn="0" w:lastRowFirstColumn="0" w:lastRowLastColumn="0"/>
             <w:tcW w:w="5845" w:type="dxa"/>
             <w:gridSpan w:val="2"/>
-            <w:vAlign w:val="center"/>
           </w:tcPr>
           <w:p>
             <w:pPr>
@@ -4261,19 +4121,56 @@
               <w:rPr>
                 <w:b w:val="0"/>
               </w:rPr>
-              <w:t>Type 5 P30 and Supplement Review</w:t>
+              <w:t>Skip-Year Appropriation</w:t>
             </w:r>
           </w:p>
         </w:tc>
         <w:tc>
           <w:tcPr>
             <w:tcW w:w="8910" w:type="dxa"/>
-            <w:vAlign w:val="center"/>
           </w:tcPr>
           <w:p>
             <w:pPr>
               <w:spacing w:before="60"/>
               <w:cnfStyle w:val="000000000000" w:firstRow="0" w:lastRow="0" w:firstColumn="0" w:lastColumn="0" w:oddVBand="0" w:evenVBand="0" w:oddHBand="0" w:evenHBand="0" w:firstRowFirstColumn="0" w:firstRowLastColumn="0" w:lastRowFirstColumn="0" w:lastRowLastColumn="0"/>
+            </w:pPr>
+          </w:p>
+        </w:tc>
+      </w:tr>
+      <w:tr>
+        <w:trPr>
+          <w:cnfStyle w:val="000000100000" w:firstRow="0" w:lastRow="0" w:firstColumn="0" w:lastColumn="0" w:oddVBand="0" w:evenVBand="0" w:oddHBand="1" w:evenHBand="0" w:firstRowFirstColumn="0" w:firstRowLastColumn="0" w:lastRowFirstColumn="0" w:lastRowLastColumn="0"/>
+          <w:trHeight w:val="374"/>
+        </w:trPr>
+        <w:tc>
+          <w:tcPr>
+            <w:cnfStyle w:val="001000000000" w:firstRow="0" w:lastRow="0" w:firstColumn="1" w:lastColumn="0" w:oddVBand="0" w:evenVBand="0" w:oddHBand="0" w:evenHBand="0" w:firstRowFirstColumn="0" w:firstRowLastColumn="0" w:lastRowFirstColumn="0" w:lastRowLastColumn="0"/>
+            <w:tcW w:w="5845" w:type="dxa"/>
+            <w:gridSpan w:val="2"/>
+          </w:tcPr>
+          <w:p>
+            <w:pPr>
+              <w:jc w:val="right"/>
+              <w:rPr>
+                <w:b w:val="0"/>
+              </w:rPr>
+            </w:pPr>
+            <w:r>
+              <w:rPr>
+                <w:b w:val="0"/>
+              </w:rPr>
+              <w:t>Type 5 P30 and Supplement Review</w:t>
+            </w:r>
+          </w:p>
+        </w:tc>
+        <w:tc>
+          <w:tcPr>
+            <w:tcW w:w="8910" w:type="dxa"/>
+          </w:tcPr>
+          <w:p>
+            <w:pPr>
+              <w:spacing w:before="60"/>
+              <w:cnfStyle w:val="000000100000" w:firstRow="0" w:lastRow="0" w:firstColumn="0" w:lastColumn="0" w:oddVBand="0" w:evenVBand="0" w:oddHBand="1" w:evenHBand="0" w:firstRowFirstColumn="0" w:firstRowLastColumn="0" w:lastRowFirstColumn="0" w:lastRowLastColumn="0"/>
             </w:pPr>
           </w:p>
         </w:tc>
@@ -4291,7 +4188,7 @@
       <w:footerReference w:type="default" r:id="rId13"/>
       <w:type w:val="continuous"/>
       <w:pgSz w:w="15840" w:h="12240" w:orient="landscape"/>
-      <w:pgMar w:top="720" w:right="720" w:bottom="720" w:left="720" w:header="720" w:footer="720" w:gutter="0"/>
+      <w:pgMar w:top="576" w:right="720" w:bottom="576" w:left="720" w:header="720" w:footer="720" w:gutter="0"/>
       <w:cols w:space="720"/>
       <w:docGrid w:linePitch="360"/>
     </w:sectPr>
@@ -4300,7 +4197,7 @@
 </file>
 
 <file path=word/endnotes.xml><?xml version="1.0" encoding="utf-8"?>
-<w:endnotes xmlns:wpc="http://schemas.microsoft.com/office/word/2010/wordprocessingCanvas" xmlns:cx="http://schemas.microsoft.com/office/drawing/2014/chartex" xmlns:cx1="http://schemas.microsoft.com/office/drawing/2015/9/8/chartex" xmlns:cx2="http://schemas.microsoft.com/office/drawing/2015/10/21/chartex" xmlns:cx3="http://schemas.microsoft.com/office/drawing/2016/5/9/chartex" xmlns:cx4="http://schemas.microsoft.com/office/drawing/2016/5/10/chartex" xmlns:cx5="http://schemas.microsoft.com/office/drawing/2016/5/11/chartex" xmlns:cx6="http://schemas.microsoft.com/office/drawing/2016/5/12/chartex" xmlns:cx7="http://schemas.microsoft.com/office/drawing/2016/5/13/chartex" xmlns:cx8="http://schemas.microsoft.com/office/drawing/2016/5/14/chartex" xmlns:mc="http://schemas.openxmlformats.org/markup-compatibility/2006" xmlns:aink="http://schemas.microsoft.com/office/drawing/2016/ink" xmlns:am3d="http://schemas.microsoft.com/office/drawing/2017/model3d" xmlns:o="urn:schemas-microsoft-com:office:office" xmlns:r="http://schemas.openxmlformats.org/officeDocument/2006/relationships" xmlns:m="http://schemas.openxmlformats.org/officeDocument/2006/math" xmlns:v="urn:schemas-microsoft-com:vml" xmlns:wp14="http://schemas.microsoft.com/office/word/2010/wordprocessingDrawing" xmlns:wp="http://schemas.openxmlformats.org/drawingml/2006/wordprocessingDrawing" xmlns:w10="urn:schemas-microsoft-com:office:word" xmlns:w="http://schemas.openxmlformats.org/wordprocessingml/2006/main" xmlns:w14="http://schemas.microsoft.com/office/word/2010/wordml" xmlns:w15="http://schemas.microsoft.com/office/word/2012/wordml" xmlns:w16cid="http://schemas.microsoft.com/office/word/2016/wordml/cid" xmlns:w16se="http://schemas.microsoft.com/office/word/2015/wordml/symex" xmlns:wpg="http://schemas.microsoft.com/office/word/2010/wordprocessingGroup" xmlns:wpi="http://schemas.microsoft.com/office/word/2010/wordprocessingInk" xmlns:wne="http://schemas.microsoft.com/office/word/2006/wordml" xmlns:wps="http://schemas.microsoft.com/office/word/2010/wordprocessingShape" mc:Ignorable="w14 w15 w16se w16cid wp14">
+<w:endnotes xmlns:wpc="http://schemas.microsoft.com/office/word/2010/wordprocessingCanvas" xmlns:cx="http://schemas.microsoft.com/office/drawing/2014/chartex" xmlns:cx1="http://schemas.microsoft.com/office/drawing/2015/9/8/chartex" xmlns:cx2="http://schemas.microsoft.com/office/drawing/2015/10/21/chartex" xmlns:cx3="http://schemas.microsoft.com/office/drawing/2016/5/9/chartex" xmlns:cx4="http://schemas.microsoft.com/office/drawing/2016/5/10/chartex" xmlns:cx5="http://schemas.microsoft.com/office/drawing/2016/5/11/chartex" xmlns:cx6="http://schemas.microsoft.com/office/drawing/2016/5/12/chartex" xmlns:cx7="http://schemas.microsoft.com/office/drawing/2016/5/13/chartex" xmlns:cx8="http://schemas.microsoft.com/office/drawing/2016/5/14/chartex" xmlns:mc="http://schemas.openxmlformats.org/markup-compatibility/2006" xmlns:aink="http://schemas.microsoft.com/office/drawing/2016/ink" xmlns:am3d="http://schemas.microsoft.com/office/drawing/2017/model3d" xmlns:o="urn:schemas-microsoft-com:office:office" xmlns:r="http://schemas.openxmlformats.org/officeDocument/2006/relationships" xmlns:m="http://schemas.openxmlformats.org/officeDocument/2006/math" xmlns:v="urn:schemas-microsoft-com:vml" xmlns:wp14="http://schemas.microsoft.com/office/word/2010/wordprocessingDrawing" xmlns:wp="http://schemas.openxmlformats.org/drawingml/2006/wordprocessingDrawing" xmlns:w10="urn:schemas-microsoft-com:office:word" xmlns:w="http://schemas.openxmlformats.org/wordprocessingml/2006/main" xmlns:w14="http://schemas.microsoft.com/office/word/2010/wordml" xmlns:w15="http://schemas.microsoft.com/office/word/2012/wordml" xmlns:w16cex="http://schemas.microsoft.com/office/word/2018/wordml/cex" xmlns:w16cid="http://schemas.microsoft.com/office/word/2016/wordml/cid" xmlns:w16="http://schemas.microsoft.com/office/word/2018/wordml" xmlns:w16se="http://schemas.microsoft.com/office/word/2015/wordml/symex" xmlns:wpg="http://schemas.microsoft.com/office/word/2010/wordprocessingGroup" xmlns:wpi="http://schemas.microsoft.com/office/word/2010/wordprocessingInk" xmlns:wne="http://schemas.microsoft.com/office/word/2006/wordml" xmlns:wps="http://schemas.microsoft.com/office/word/2010/wordprocessingShape" mc:Ignorable="w14 w15 w16se w16cid w16 w16cex wp14">
   <w:endnote w:type="separator" w:id="-1">
     <w:p>
       <w:r>
@@ -4319,7 +4216,7 @@
 </file>
 
 <file path=word/footer1.xml><?xml version="1.0" encoding="utf-8"?>
-<w:ftr xmlns:wpc="http://schemas.microsoft.com/office/word/2010/wordprocessingCanvas" xmlns:cx="http://schemas.microsoft.com/office/drawing/2014/chartex" xmlns:cx1="http://schemas.microsoft.com/office/drawing/2015/9/8/chartex" xmlns:cx2="http://schemas.microsoft.com/office/drawing/2015/10/21/chartex" xmlns:cx3="http://schemas.microsoft.com/office/drawing/2016/5/9/chartex" xmlns:cx4="http://schemas.microsoft.com/office/drawing/2016/5/10/chartex" xmlns:cx5="http://schemas.microsoft.com/office/drawing/2016/5/11/chartex" xmlns:cx6="http://schemas.microsoft.com/office/drawing/2016/5/12/chartex" xmlns:cx7="http://schemas.microsoft.com/office/drawing/2016/5/13/chartex" xmlns:cx8="http://schemas.microsoft.com/office/drawing/2016/5/14/chartex" xmlns:mc="http://schemas.openxmlformats.org/markup-compatibility/2006" xmlns:aink="http://schemas.microsoft.com/office/drawing/2016/ink" xmlns:am3d="http://schemas.microsoft.com/office/drawing/2017/model3d" xmlns:o="urn:schemas-microsoft-com:office:office" xmlns:r="http://schemas.openxmlformats.org/officeDocument/2006/relationships" xmlns:m="http://schemas.openxmlformats.org/officeDocument/2006/math" xmlns:v="urn:schemas-microsoft-com:vml" xmlns:wp14="http://schemas.microsoft.com/office/word/2010/wordprocessingDrawing" xmlns:wp="http://schemas.openxmlformats.org/drawingml/2006/wordprocessingDrawing" xmlns:w10="urn:schemas-microsoft-com:office:word" xmlns:w="http://schemas.openxmlformats.org/wordprocessingml/2006/main" xmlns:w14="http://schemas.microsoft.com/office/word/2010/wordml" xmlns:w15="http://schemas.microsoft.com/office/word/2012/wordml" xmlns:w16cid="http://schemas.microsoft.com/office/word/2016/wordml/cid" xmlns:w16se="http://schemas.microsoft.com/office/word/2015/wordml/symex" xmlns:wpg="http://schemas.microsoft.com/office/word/2010/wordprocessingGroup" xmlns:wpi="http://schemas.microsoft.com/office/word/2010/wordprocessingInk" xmlns:wne="http://schemas.microsoft.com/office/word/2006/wordml" xmlns:wps="http://schemas.microsoft.com/office/word/2010/wordprocessingShape" mc:Ignorable="w14 w15 w16se w16cid wp14">
+<w:ftr xmlns:wpc="http://schemas.microsoft.com/office/word/2010/wordprocessingCanvas" xmlns:cx="http://schemas.microsoft.com/office/drawing/2014/chartex" xmlns:cx1="http://schemas.microsoft.com/office/drawing/2015/9/8/chartex" xmlns:cx2="http://schemas.microsoft.com/office/drawing/2015/10/21/chartex" xmlns:cx3="http://schemas.microsoft.com/office/drawing/2016/5/9/chartex" xmlns:cx4="http://schemas.microsoft.com/office/drawing/2016/5/10/chartex" xmlns:cx5="http://schemas.microsoft.com/office/drawing/2016/5/11/chartex" xmlns:cx6="http://schemas.microsoft.com/office/drawing/2016/5/12/chartex" xmlns:cx7="http://schemas.microsoft.com/office/drawing/2016/5/13/chartex" xmlns:cx8="http://schemas.microsoft.com/office/drawing/2016/5/14/chartex" xmlns:mc="http://schemas.openxmlformats.org/markup-compatibility/2006" xmlns:aink="http://schemas.microsoft.com/office/drawing/2016/ink" xmlns:am3d="http://schemas.microsoft.com/office/drawing/2017/model3d" xmlns:o="urn:schemas-microsoft-com:office:office" xmlns:r="http://schemas.openxmlformats.org/officeDocument/2006/relationships" xmlns:m="http://schemas.openxmlformats.org/officeDocument/2006/math" xmlns:v="urn:schemas-microsoft-com:vml" xmlns:wp14="http://schemas.microsoft.com/office/word/2010/wordprocessingDrawing" xmlns:wp="http://schemas.openxmlformats.org/drawingml/2006/wordprocessingDrawing" xmlns:w10="urn:schemas-microsoft-com:office:word" xmlns:w="http://schemas.openxmlformats.org/wordprocessingml/2006/main" xmlns:w14="http://schemas.microsoft.com/office/word/2010/wordml" xmlns:w15="http://schemas.microsoft.com/office/word/2012/wordml" xmlns:w16cex="http://schemas.microsoft.com/office/word/2018/wordml/cex" xmlns:w16cid="http://schemas.microsoft.com/office/word/2016/wordml/cid" xmlns:w16="http://schemas.microsoft.com/office/word/2018/wordml" xmlns:w16se="http://schemas.microsoft.com/office/word/2015/wordml/symex" xmlns:wpg="http://schemas.microsoft.com/office/word/2010/wordprocessingGroup" xmlns:wpi="http://schemas.microsoft.com/office/word/2010/wordprocessingInk" xmlns:wne="http://schemas.microsoft.com/office/word/2006/wordml" xmlns:wps="http://schemas.microsoft.com/office/word/2010/wordprocessingShape" mc:Ignorable="w14 w15 w16se w16cid w16 w16cex wp14">
   <w:sdt>
     <w:sdtPr>
       <w:id w:val="-899441522"/>
@@ -4389,7 +4286,7 @@
 </file>
 
 <file path=word/footnotes.xml><?xml version="1.0" encoding="utf-8"?>
-<w:footnotes xmlns:wpc="http://schemas.microsoft.com/office/word/2010/wordprocessingCanvas" xmlns:cx="http://schemas.microsoft.com/office/drawing/2014/chartex" xmlns:cx1="http://schemas.microsoft.com/office/drawing/2015/9/8/chartex" xmlns:cx2="http://schemas.microsoft.com/office/drawing/2015/10/21/chartex" xmlns:cx3="http://schemas.microsoft.com/office/drawing/2016/5/9/chartex" xmlns:cx4="http://schemas.microsoft.com/office/drawing/2016/5/10/chartex" xmlns:cx5="http://schemas.microsoft.com/office/drawing/2016/5/11/chartex" xmlns:cx6="http://schemas.microsoft.com/office/drawing/2016/5/12/chartex" xmlns:cx7="http://schemas.microsoft.com/office/drawing/2016/5/13/chartex" xmlns:cx8="http://schemas.microsoft.com/office/drawing/2016/5/14/chartex" xmlns:mc="http://schemas.openxmlformats.org/markup-compatibility/2006" xmlns:aink="http://schemas.microsoft.com/office/drawing/2016/ink" xmlns:am3d="http://schemas.microsoft.com/office/drawing/2017/model3d" xmlns:o="urn:schemas-microsoft-com:office:office" xmlns:r="http://schemas.openxmlformats.org/officeDocument/2006/relationships" xmlns:m="http://schemas.openxmlformats.org/officeDocument/2006/math" xmlns:v="urn:schemas-microsoft-com:vml" xmlns:wp14="http://schemas.microsoft.com/office/word/2010/wordprocessingDrawing" xmlns:wp="http://schemas.openxmlformats.org/drawingml/2006/wordprocessingDrawing" xmlns:w10="urn:schemas-microsoft-com:office:word" xmlns:w="http://schemas.openxmlformats.org/wordprocessingml/2006/main" xmlns:w14="http://schemas.microsoft.com/office/word/2010/wordml" xmlns:w15="http://schemas.microsoft.com/office/word/2012/wordml" xmlns:w16cid="http://schemas.microsoft.com/office/word/2016/wordml/cid" xmlns:w16se="http://schemas.microsoft.com/office/word/2015/wordml/symex" xmlns:wpg="http://schemas.microsoft.com/office/word/2010/wordprocessingGroup" xmlns:wpi="http://schemas.microsoft.com/office/word/2010/wordprocessingInk" xmlns:wne="http://schemas.microsoft.com/office/word/2006/wordml" xmlns:wps="http://schemas.microsoft.com/office/word/2010/wordprocessingShape" mc:Ignorable="w14 w15 w16se w16cid wp14">
+<w:footnotes xmlns:wpc="http://schemas.microsoft.com/office/word/2010/wordprocessingCanvas" xmlns:cx="http://schemas.microsoft.com/office/drawing/2014/chartex" xmlns:cx1="http://schemas.microsoft.com/office/drawing/2015/9/8/chartex" xmlns:cx2="http://schemas.microsoft.com/office/drawing/2015/10/21/chartex" xmlns:cx3="http://schemas.microsoft.com/office/drawing/2016/5/9/chartex" xmlns:cx4="http://schemas.microsoft.com/office/drawing/2016/5/10/chartex" xmlns:cx5="http://schemas.microsoft.com/office/drawing/2016/5/11/chartex" xmlns:cx6="http://schemas.microsoft.com/office/drawing/2016/5/12/chartex" xmlns:cx7="http://schemas.microsoft.com/office/drawing/2016/5/13/chartex" xmlns:cx8="http://schemas.microsoft.com/office/drawing/2016/5/14/chartex" xmlns:mc="http://schemas.openxmlformats.org/markup-compatibility/2006" xmlns:aink="http://schemas.microsoft.com/office/drawing/2016/ink" xmlns:am3d="http://schemas.microsoft.com/office/drawing/2017/model3d" xmlns:o="urn:schemas-microsoft-com:office:office" xmlns:r="http://schemas.openxmlformats.org/officeDocument/2006/relationships" xmlns:m="http://schemas.openxmlformats.org/officeDocument/2006/math" xmlns:v="urn:schemas-microsoft-com:vml" xmlns:wp14="http://schemas.microsoft.com/office/word/2010/wordprocessingDrawing" xmlns:wp="http://schemas.openxmlformats.org/drawingml/2006/wordprocessingDrawing" xmlns:w10="urn:schemas-microsoft-com:office:word" xmlns:w="http://schemas.openxmlformats.org/wordprocessingml/2006/main" xmlns:w14="http://schemas.microsoft.com/office/word/2010/wordml" xmlns:w15="http://schemas.microsoft.com/office/word/2012/wordml" xmlns:w16cex="http://schemas.microsoft.com/office/word/2018/wordml/cex" xmlns:w16cid="http://schemas.microsoft.com/office/word/2016/wordml/cid" xmlns:w16="http://schemas.microsoft.com/office/word/2018/wordml" xmlns:w16se="http://schemas.microsoft.com/office/word/2015/wordml/symex" xmlns:wpg="http://schemas.microsoft.com/office/word/2010/wordprocessingGroup" xmlns:wpi="http://schemas.microsoft.com/office/word/2010/wordprocessingInk" xmlns:wne="http://schemas.microsoft.com/office/word/2006/wordml" xmlns:wps="http://schemas.microsoft.com/office/word/2010/wordprocessingShape" mc:Ignorable="w14 w15 w16se w16cid w16 w16cex wp14">
   <w:footnote w:type="separator" w:id="-1">
     <w:p>
       <w:r>
@@ -4408,7 +4305,7 @@
 </file>
 
 <file path=word/numbering.xml><?xml version="1.0" encoding="utf-8"?>
-<w:numbering xmlns:wpc="http://schemas.microsoft.com/office/word/2010/wordprocessingCanvas" xmlns:cx="http://schemas.microsoft.com/office/drawing/2014/chartex" xmlns:cx1="http://schemas.microsoft.com/office/drawing/2015/9/8/chartex" xmlns:cx2="http://schemas.microsoft.com/office/drawing/2015/10/21/chartex" xmlns:cx3="http://schemas.microsoft.com/office/drawing/2016/5/9/chartex" xmlns:cx4="http://schemas.microsoft.com/office/drawing/2016/5/10/chartex" xmlns:cx5="http://schemas.microsoft.com/office/drawing/2016/5/11/chartex" xmlns:cx6="http://schemas.microsoft.com/office/drawing/2016/5/12/chartex" xmlns:cx7="http://schemas.microsoft.com/office/drawing/2016/5/13/chartex" xmlns:cx8="http://schemas.microsoft.com/office/drawing/2016/5/14/chartex" xmlns:mc="http://schemas.openxmlformats.org/markup-compatibility/2006" xmlns:aink="http://schemas.microsoft.com/office/drawing/2016/ink" xmlns:am3d="http://schemas.microsoft.com/office/drawing/2017/model3d" xmlns:o="urn:schemas-microsoft-com:office:office" xmlns:r="http://schemas.openxmlformats.org/officeDocument/2006/relationships" xmlns:m="http://schemas.openxmlformats.org/officeDocument/2006/math" xmlns:v="urn:schemas-microsoft-com:vml" xmlns:wp14="http://schemas.microsoft.com/office/word/2010/wordprocessingDrawing" xmlns:wp="http://schemas.openxmlformats.org/drawingml/2006/wordprocessingDrawing" xmlns:w10="urn:schemas-microsoft-com:office:word" xmlns:w="http://schemas.openxmlformats.org/wordprocessingml/2006/main" xmlns:w14="http://schemas.microsoft.com/office/word/2010/wordml" xmlns:w15="http://schemas.microsoft.com/office/word/2012/wordml" xmlns:w16cid="http://schemas.microsoft.com/office/word/2016/wordml/cid" xmlns:w16se="http://schemas.microsoft.com/office/word/2015/wordml/symex" xmlns:wpg="http://schemas.microsoft.com/office/word/2010/wordprocessingGroup" xmlns:wpi="http://schemas.microsoft.com/office/word/2010/wordprocessingInk" xmlns:wne="http://schemas.microsoft.com/office/word/2006/wordml" xmlns:wps="http://schemas.microsoft.com/office/word/2010/wordprocessingShape" mc:Ignorable="w14 w15 w16se w16cid wp14">
+<w:numbering xmlns:wpc="http://schemas.microsoft.com/office/word/2010/wordprocessingCanvas" xmlns:cx="http://schemas.microsoft.com/office/drawing/2014/chartex" xmlns:cx1="http://schemas.microsoft.com/office/drawing/2015/9/8/chartex" xmlns:cx2="http://schemas.microsoft.com/office/drawing/2015/10/21/chartex" xmlns:cx3="http://schemas.microsoft.com/office/drawing/2016/5/9/chartex" xmlns:cx4="http://schemas.microsoft.com/office/drawing/2016/5/10/chartex" xmlns:cx5="http://schemas.microsoft.com/office/drawing/2016/5/11/chartex" xmlns:cx6="http://schemas.microsoft.com/office/drawing/2016/5/12/chartex" xmlns:cx7="http://schemas.microsoft.com/office/drawing/2016/5/13/chartex" xmlns:cx8="http://schemas.microsoft.com/office/drawing/2016/5/14/chartex" xmlns:mc="http://schemas.openxmlformats.org/markup-compatibility/2006" xmlns:aink="http://schemas.microsoft.com/office/drawing/2016/ink" xmlns:am3d="http://schemas.microsoft.com/office/drawing/2017/model3d" xmlns:o="urn:schemas-microsoft-com:office:office" xmlns:r="http://schemas.openxmlformats.org/officeDocument/2006/relationships" xmlns:m="http://schemas.openxmlformats.org/officeDocument/2006/math" xmlns:v="urn:schemas-microsoft-com:vml" xmlns:wp14="http://schemas.microsoft.com/office/word/2010/wordprocessingDrawing" xmlns:wp="http://schemas.openxmlformats.org/drawingml/2006/wordprocessingDrawing" xmlns:w10="urn:schemas-microsoft-com:office:word" xmlns:w="http://schemas.openxmlformats.org/wordprocessingml/2006/main" xmlns:w14="http://schemas.microsoft.com/office/word/2010/wordml" xmlns:w15="http://schemas.microsoft.com/office/word/2012/wordml" xmlns:w16cex="http://schemas.microsoft.com/office/word/2018/wordml/cex" xmlns:w16cid="http://schemas.microsoft.com/office/word/2016/wordml/cid" xmlns:w16="http://schemas.microsoft.com/office/word/2018/wordml" xmlns:w16se="http://schemas.microsoft.com/office/word/2015/wordml/symex" xmlns:wpg="http://schemas.microsoft.com/office/word/2010/wordprocessingGroup" xmlns:wpi="http://schemas.microsoft.com/office/word/2010/wordprocessingInk" xmlns:wne="http://schemas.microsoft.com/office/word/2006/wordml" xmlns:wps="http://schemas.microsoft.com/office/word/2010/wordprocessingShape" mc:Ignorable="w14 w15 w16se w16cid w16 w16cex wp14">
   <w:abstractNum w:abstractNumId="0" w15:restartNumberingAfterBreak="0">
     <w:nsid w:val="15B27E17"/>
     <w:multiLevelType w:val="hybridMultilevel"/>
@@ -6163,7 +6060,7 @@
 </file>
 
 <file path=word/styles.xml><?xml version="1.0" encoding="utf-8"?>
-<w:styles xmlns:mc="http://schemas.openxmlformats.org/markup-compatibility/2006" xmlns:r="http://schemas.openxmlformats.org/officeDocument/2006/relationships" xmlns:w="http://schemas.openxmlformats.org/wordprocessingml/2006/main" xmlns:w14="http://schemas.microsoft.com/office/word/2010/wordml" xmlns:w15="http://schemas.microsoft.com/office/word/2012/wordml" xmlns:w16cid="http://schemas.microsoft.com/office/word/2016/wordml/cid" xmlns:w16se="http://schemas.microsoft.com/office/word/2015/wordml/symex" mc:Ignorable="w14 w15 w16se w16cid">
+<w:styles xmlns:mc="http://schemas.openxmlformats.org/markup-compatibility/2006" xmlns:r="http://schemas.openxmlformats.org/officeDocument/2006/relationships" xmlns:w="http://schemas.openxmlformats.org/wordprocessingml/2006/main" xmlns:w14="http://schemas.microsoft.com/office/word/2010/wordml" xmlns:w15="http://schemas.microsoft.com/office/word/2012/wordml" xmlns:w16cex="http://schemas.microsoft.com/office/word/2018/wordml/cex" xmlns:w16cid="http://schemas.microsoft.com/office/word/2016/wordml/cid" xmlns:w16="http://schemas.microsoft.com/office/word/2018/wordml" xmlns:w16se="http://schemas.microsoft.com/office/word/2015/wordml/symex" mc:Ignorable="w14 w15 w16se w16cid w16 w16cex">
   <w:docDefaults>
     <w:rPrDefault>
       <w:rPr>
@@ -6175,7 +6072,7 @@
     </w:rPrDefault>
     <w:pPrDefault/>
   </w:docDefaults>
-  <w:latentStyles w:defLockedState="0" w:defUIPriority="99" w:defSemiHidden="0" w:defUnhideWhenUsed="0" w:defQFormat="0" w:count="375">
+  <w:latentStyles w:defLockedState="0" w:defUIPriority="99" w:defSemiHidden="0" w:defUnhideWhenUsed="0" w:defQFormat="0" w:count="376">
     <w:lsdException w:name="Normal" w:uiPriority="0" w:qFormat="1"/>
     <w:lsdException w:name="heading 1" w:uiPriority="9" w:qFormat="1"/>
     <w:lsdException w:name="heading 2" w:semiHidden="1" w:uiPriority="9" w:unhideWhenUsed="1" w:qFormat="1"/>
@@ -6281,7 +6178,6 @@
     <w:lsdException w:name="HTML Sample" w:semiHidden="1" w:unhideWhenUsed="1"/>
     <w:lsdException w:name="HTML Typewriter" w:semiHidden="1" w:unhideWhenUsed="1"/>
     <w:lsdException w:name="HTML Variable" w:semiHidden="1" w:unhideWhenUsed="1"/>
-    <w:lsdException w:name="Normal Table" w:semiHidden="1" w:unhideWhenUsed="1"/>
     <w:lsdException w:name="annotation subject" w:semiHidden="1" w:unhideWhenUsed="1"/>
     <w:lsdException w:name="No List" w:semiHidden="1" w:unhideWhenUsed="1"/>
     <w:lsdException w:name="Outline List 1" w:semiHidden="1" w:unhideWhenUsed="1"/>
@@ -6328,10 +6224,8 @@
     <w:lsdException w:name="Table Subtle 2" w:semiHidden="1" w:unhideWhenUsed="1"/>
     <w:lsdException w:name="Table Web 1" w:semiHidden="1" w:unhideWhenUsed="1"/>
     <w:lsdException w:name="Table Web 2" w:semiHidden="1" w:unhideWhenUsed="1"/>
-    <w:lsdException w:name="Table Web 3" w:semiHidden="1" w:unhideWhenUsed="1"/>
     <w:lsdException w:name="Balloon Text" w:semiHidden="1" w:unhideWhenUsed="1"/>
     <w:lsdException w:name="Table Grid" w:uiPriority="39"/>
-    <w:lsdException w:name="Table Theme" w:semiHidden="1" w:unhideWhenUsed="1"/>
     <w:lsdException w:name="Placeholder Text" w:semiHidden="1"/>
     <w:lsdException w:name="No Spacing" w:uiPriority="1" w:qFormat="1"/>
     <w:lsdException w:name="Light Shading" w:uiPriority="60"/>
@@ -6551,6 +6445,7 @@
     <w:lsdException w:name="Smart Hyperlink" w:semiHidden="1" w:unhideWhenUsed="1"/>
     <w:lsdException w:name="Hashtag" w:semiHidden="1" w:unhideWhenUsed="1"/>
     <w:lsdException w:name="Unresolved Mention" w:semiHidden="1" w:unhideWhenUsed="1"/>
+    <w:lsdException w:name="Smart Link" w:semiHidden="1" w:unhideWhenUsed="1"/>
   </w:latentStyles>
   <w:style w:type="paragraph" w:default="1" w:styleId="Normal">
     <w:name w:val="Normal"/>
@@ -7026,30 +6921,69 @@
 </file>
 
 <file path=customXml/item1.xml><?xml version="1.0" encoding="utf-8"?>
-<?mso-contentType ?>
-<FormTemplates xmlns="http://schemas.microsoft.com/sharepoint/v3/contenttype/forms">
-  <Display>DocumentLibraryForm</Display>
-  <Edit>DocumentLibraryForm</Edit>
-  <New>DocumentLibraryForm</New>
-</FormTemplates>
+<p:properties xmlns:p="http://schemas.microsoft.com/office/2006/metadata/properties" xmlns:xsi="http://www.w3.org/2001/XMLSchema-instance" xmlns:pc="http://schemas.microsoft.com/office/infopath/2007/PartnerControls">
+  <documentManagement/>
+</p:properties>
 </file>
 
 <file path=customXml/item2.xml><?xml version="1.0" encoding="utf-8"?>
-<ct:contentTypeSchema xmlns:ct="http://schemas.microsoft.com/office/2006/metadata/contentType" xmlns:ma="http://schemas.microsoft.com/office/2006/metadata/properties/metaAttributes" ct:_="" ma:_="" ma:contentTypeName="Document" ma:contentTypeID="0x010100FAFBDB5D7E126A4B994B582BEF0C1335" ma:contentTypeVersion="6" ma:contentTypeDescription="Create a new document." ma:contentTypeScope="" ma:versionID="2683a4a5329fdfbacc1f122e38217fb3">
-  <xsd:schema xmlns:xsd="http://www.w3.org/2001/XMLSchema" xmlns:xs="http://www.w3.org/2001/XMLSchema" xmlns:p="http://schemas.microsoft.com/office/2006/metadata/properties" xmlns:ns2="31d47c31-c513-4457-bbbb-cb5a4e18c89d" xmlns:ns3="http://schemas.microsoft.com/sharepoint/v4" targetNamespace="http://schemas.microsoft.com/office/2006/metadata/properties" ma:root="true" ma:fieldsID="25700c05ca0b73c34f68ac21fdf7fd4a" ns2:_="" ns3:_="">
-    <xsd:import namespace="31d47c31-c513-4457-bbbb-cb5a4e18c89d"/>
-    <xsd:import namespace="http://schemas.microsoft.com/sharepoint/v4"/>
+<?mso-contentType ?>
+<spe:Receivers xmlns:spe="http://schemas.microsoft.com/sharepoint/events">
+  <Receiver>
+    <Name>Document ID Generator</Name>
+    <Synchronization>Synchronous</Synchronization>
+    <Type>10001</Type>
+    <SequenceNumber>1000</SequenceNumber>
+    <Assembly>Microsoft.Office.DocumentManagement, Version=14.0.0.0, Culture=neutral, PublicKeyToken=71e9bce111e9429c</Assembly>
+    <Class>Microsoft.Office.DocumentManagement.Internal.DocIdHandler</Class>
+    <Data/>
+    <Filter/>
+  </Receiver>
+  <Receiver>
+    <Name>Document ID Generator</Name>
+    <Synchronization>Synchronous</Synchronization>
+    <Type>10002</Type>
+    <SequenceNumber>1001</SequenceNumber>
+    <Assembly>Microsoft.Office.DocumentManagement, Version=14.0.0.0, Culture=neutral, PublicKeyToken=71e9bce111e9429c</Assembly>
+    <Class>Microsoft.Office.DocumentManagement.Internal.DocIdHandler</Class>
+    <Data/>
+    <Filter/>
+  </Receiver>
+  <Receiver>
+    <Name>Document ID Generator</Name>
+    <Synchronization>Synchronous</Synchronization>
+    <Type>10004</Type>
+    <SequenceNumber>1002</SequenceNumber>
+    <Assembly>Microsoft.Office.DocumentManagement, Version=14.0.0.0, Culture=neutral, PublicKeyToken=71e9bce111e9429c</Assembly>
+    <Class>Microsoft.Office.DocumentManagement.Internal.DocIdHandler</Class>
+    <Data/>
+    <Filter/>
+  </Receiver>
+  <Receiver>
+    <Name>Document ID Generator</Name>
+    <Synchronization>Synchronous</Synchronization>
+    <Type>10006</Type>
+    <SequenceNumber>1003</SequenceNumber>
+    <Assembly>Microsoft.Office.DocumentManagement, Version=14.0.0.0, Culture=neutral, PublicKeyToken=71e9bce111e9429c</Assembly>
+    <Class>Microsoft.Office.DocumentManagement.Internal.DocIdHandler</Class>
+    <Data/>
+    <Filter/>
+  </Receiver>
+</spe:Receivers>
+</file>
+
+<file path=customXml/item3.xml><?xml version="1.0" encoding="utf-8"?>
+<ct:contentTypeSchema xmlns:ct="http://schemas.microsoft.com/office/2006/metadata/contentType" xmlns:ma="http://schemas.microsoft.com/office/2006/metadata/properties/metaAttributes" ct:_="" ma:_="" ma:contentTypeName="Document" ma:contentTypeID="0x01010096C20EA803F2E64A9813B393257BF9A3" ma:contentTypeVersion="2" ma:contentTypeDescription="Create a new document." ma:contentTypeScope="" ma:versionID="432c1553d4dbb7ca27fa6f8c1bc2ccc7">
+  <xsd:schema xmlns:xsd="http://www.w3.org/2001/XMLSchema" xmlns:xs="http://www.w3.org/2001/XMLSchema" xmlns:p="http://schemas.microsoft.com/office/2006/metadata/properties" xmlns:ns2="154da0c9-2bd1-45bf-8b95-5292cb1c4843" targetNamespace="http://schemas.microsoft.com/office/2006/metadata/properties" ma:root="true" ma:fieldsID="2e54697ff717ead8143ecfd4795f8e5c" ns2:_="">
+    <xsd:import namespace="154da0c9-2bd1-45bf-8b95-5292cb1c4843"/>
     <xsd:element name="properties">
       <xsd:complexType>
         <xsd:sequence>
           <xsd:element name="documentManagement">
             <xsd:complexType>
               <xsd:all>
-                <xsd:element ref="ns2:_dlc_DocId" minOccurs="0"/>
-                <xsd:element ref="ns2:_dlc_DocIdUrl" minOccurs="0"/>
-                <xsd:element ref="ns2:_dlc_DocIdPersistId" minOccurs="0"/>
-                <xsd:element ref="ns2:SharedWithUsers" minOccurs="0"/>
-                <xsd:element ref="ns3:IconOverlay" minOccurs="0"/>
+                <xsd:element ref="ns2:MediaServiceMetadata" minOccurs="0"/>
+                <xsd:element ref="ns2:MediaServiceFastMetadata" minOccurs="0"/>
               </xsd:all>
             </xsd:complexType>
           </xsd:element>
@@ -7057,57 +6991,17 @@
       </xsd:complexType>
     </xsd:element>
   </xsd:schema>
-  <xsd:schema xmlns:xsd="http://www.w3.org/2001/XMLSchema" xmlns:xs="http://www.w3.org/2001/XMLSchema" xmlns:dms="http://schemas.microsoft.com/office/2006/documentManagement/types" xmlns:pc="http://schemas.microsoft.com/office/infopath/2007/PartnerControls" targetNamespace="31d47c31-c513-4457-bbbb-cb5a4e18c89d" elementFormDefault="qualified">
+  <xsd:schema xmlns:xsd="http://www.w3.org/2001/XMLSchema" xmlns:xs="http://www.w3.org/2001/XMLSchema" xmlns:dms="http://schemas.microsoft.com/office/2006/documentManagement/types" xmlns:pc="http://schemas.microsoft.com/office/infopath/2007/PartnerControls" targetNamespace="154da0c9-2bd1-45bf-8b95-5292cb1c4843" elementFormDefault="qualified">
     <xsd:import namespace="http://schemas.microsoft.com/office/2006/documentManagement/types"/>
     <xsd:import namespace="http://schemas.microsoft.com/office/infopath/2007/PartnerControls"/>
-    <xsd:element name="_dlc_DocId" ma:index="4" nillable="true" ma:displayName="Document ID Value" ma:description="The value of the document ID assigned to this item." ma:internalName="_dlc_DocId" ma:readOnly="true">
+    <xsd:element name="MediaServiceMetadata" ma:index="8" nillable="true" ma:displayName="MediaServiceMetadata" ma:hidden="true" ma:internalName="MediaServiceMetadata" ma:readOnly="true">
       <xsd:simpleType>
-        <xsd:restriction base="dms:Text"/>
+        <xsd:restriction base="dms:Note"/>
       </xsd:simpleType>
     </xsd:element>
-    <xsd:element name="_dlc_DocIdUrl" ma:index="5" nillable="true" ma:displayName="Document ID" ma:description="Permanent link to this document." ma:hidden="true" ma:internalName="_dlc_DocIdUrl" ma:readOnly="true">
-      <xsd:complexType>
-        <xsd:complexContent>
-          <xsd:extension base="dms:URL">
-            <xsd:sequence>
-              <xsd:element name="Url" type="dms:ValidUrl" minOccurs="0" nillable="true"/>
-              <xsd:element name="Description" type="xsd:string" nillable="true"/>
-            </xsd:sequence>
-          </xsd:extension>
-        </xsd:complexContent>
-      </xsd:complexType>
-    </xsd:element>
-    <xsd:element name="_dlc_DocIdPersistId" ma:index="6" nillable="true" ma:displayName="Persist ID" ma:description="Keep ID on add." ma:hidden="true" ma:internalName="_dlc_DocIdPersistId" ma:readOnly="true">
+    <xsd:element name="MediaServiceFastMetadata" ma:index="9" nillable="true" ma:displayName="MediaServiceFastMetadata" ma:hidden="true" ma:internalName="MediaServiceFastMetadata" ma:readOnly="true">
       <xsd:simpleType>
-        <xsd:restriction base="dms:Boolean"/>
-      </xsd:simpleType>
-    </xsd:element>
-    <xsd:element name="SharedWithUsers" ma:index="7" nillable="true" ma:displayName="Shared With" ma:description="" ma:internalName="SharedWithUsers" ma:readOnly="true">
-      <xsd:complexType>
-        <xsd:complexContent>
-          <xsd:extension base="dms:UserMulti">
-            <xsd:sequence>
-              <xsd:element name="UserInfo" minOccurs="0" maxOccurs="unbounded">
-                <xsd:complexType>
-                  <xsd:sequence>
-                    <xsd:element name="DisplayName" type="xsd:string" minOccurs="0"/>
-                    <xsd:element name="AccountId" type="dms:UserId" minOccurs="0" nillable="true"/>
-                    <xsd:element name="AccountType" type="xsd:string" minOccurs="0"/>
-                  </xsd:sequence>
-                </xsd:complexType>
-              </xsd:element>
-            </xsd:sequence>
-          </xsd:extension>
-        </xsd:complexContent>
-      </xsd:complexType>
-    </xsd:element>
-  </xsd:schema>
-  <xsd:schema xmlns:xsd="http://www.w3.org/2001/XMLSchema" xmlns:xs="http://www.w3.org/2001/XMLSchema" xmlns:dms="http://schemas.microsoft.com/office/2006/documentManagement/types" xmlns:pc="http://schemas.microsoft.com/office/infopath/2007/PartnerControls" targetNamespace="http://schemas.microsoft.com/sharepoint/v4" elementFormDefault="qualified">
-    <xsd:import namespace="http://schemas.microsoft.com/office/2006/documentManagement/types"/>
-    <xsd:import namespace="http://schemas.microsoft.com/office/infopath/2007/PartnerControls"/>
-    <xsd:element name="IconOverlay" ma:index="12" nillable="true" ma:displayName="IconOverlay" ma:hidden="true" ma:internalName="IconOverlay">
-      <xsd:simpleType>
-        <xsd:restriction base="dms:Text"/>
+        <xsd:restriction base="dms:Note"/>
       </xsd:simpleType>
     </xsd:element>
   </xsd:schema>
@@ -7120,8 +7014,8 @@
         <xsd:element ref="dc:creator" minOccurs="0" maxOccurs="1"/>
         <xsd:element ref="dcterms:created" minOccurs="0" maxOccurs="1"/>
         <xsd:element ref="dc:identifier" minOccurs="0" maxOccurs="1"/>
-        <xsd:element name="contentType" minOccurs="0" maxOccurs="1" type="xsd:string" ma:index="8" ma:displayName="Content Type"/>
-        <xsd:element ref="dc:title" minOccurs="0" maxOccurs="1" ma:index="1" ma:displayName="Title"/>
+        <xsd:element name="contentType" minOccurs="0" maxOccurs="1" type="xsd:string" ma:index="0" ma:displayName="Content Type"/>
+        <xsd:element ref="dc:title" minOccurs="0" maxOccurs="1" ma:index="4" ma:displayName="Title"/>
         <xsd:element ref="dc:subject" minOccurs="0" maxOccurs="1"/>
         <xsd:element ref="dc:description" minOccurs="0" maxOccurs="1"/>
         <xsd:element name="keywords" minOccurs="0" maxOccurs="1" type="xsd:string"/>
@@ -7210,88 +7104,26 @@
 </ct:contentTypeSchema>
 </file>
 
-<file path=customXml/item3.xml><?xml version="1.0" encoding="utf-8"?>
+<file path=customXml/item4.xml><?xml version="1.0" encoding="utf-8"?>
 <?mso-contentType ?>
-<spe:Receivers xmlns:spe="http://schemas.microsoft.com/sharepoint/events">
-  <Receiver>
-    <Name>Document ID Generator</Name>
-    <Synchronization>Synchronous</Synchronization>
-    <Type>10001</Type>
-    <SequenceNumber>1000</SequenceNumber>
-    <Assembly>Microsoft.Office.DocumentManagement, Version=14.0.0.0, Culture=neutral, PublicKeyToken=71e9bce111e9429c</Assembly>
-    <Class>Microsoft.Office.DocumentManagement.Internal.DocIdHandler</Class>
-    <Data/>
-    <Filter/>
-  </Receiver>
-  <Receiver>
-    <Name>Document ID Generator</Name>
-    <Synchronization>Synchronous</Synchronization>
-    <Type>10002</Type>
-    <SequenceNumber>1001</SequenceNumber>
-    <Assembly>Microsoft.Office.DocumentManagement, Version=14.0.0.0, Culture=neutral, PublicKeyToken=71e9bce111e9429c</Assembly>
-    <Class>Microsoft.Office.DocumentManagement.Internal.DocIdHandler</Class>
-    <Data/>
-    <Filter/>
-  </Receiver>
-  <Receiver>
-    <Name>Document ID Generator</Name>
-    <Synchronization>Synchronous</Synchronization>
-    <Type>10004</Type>
-    <SequenceNumber>1002</SequenceNumber>
-    <Assembly>Microsoft.Office.DocumentManagement, Version=14.0.0.0, Culture=neutral, PublicKeyToken=71e9bce111e9429c</Assembly>
-    <Class>Microsoft.Office.DocumentManagement.Internal.DocIdHandler</Class>
-    <Data/>
-    <Filter/>
-  </Receiver>
-  <Receiver>
-    <Name>Document ID Generator</Name>
-    <Synchronization>Synchronous</Synchronization>
-    <Type>10006</Type>
-    <SequenceNumber>1003</SequenceNumber>
-    <Assembly>Microsoft.Office.DocumentManagement, Version=14.0.0.0, Culture=neutral, PublicKeyToken=71e9bce111e9429c</Assembly>
-    <Class>Microsoft.Office.DocumentManagement.Internal.DocIdHandler</Class>
-    <Data/>
-    <Filter/>
-  </Receiver>
-</spe:Receivers>
-</file>
-
-<file path=customXml/item4.xml><?xml version="1.0" encoding="utf-8"?>
-<p:properties xmlns:p="http://schemas.microsoft.com/office/2006/metadata/properties" xmlns:xsi="http://www.w3.org/2001/XMLSchema-instance" xmlns:pc="http://schemas.microsoft.com/office/infopath/2007/PartnerControls">
-  <documentManagement>
-    <IconOverlay xmlns="http://schemas.microsoft.com/sharepoint/v4" xsi:nil="true"/>
-  </documentManagement>
-</p:properties>
+<FormTemplates xmlns="http://schemas.microsoft.com/sharepoint/v3/contenttype/forms">
+  <Display>DocumentLibraryForm</Display>
+  <Edit>DocumentLibraryForm</Edit>
+  <New>DocumentLibraryForm</New>
+</FormTemplates>
 </file>
 
 <file path=customXml/itemProps1.xml><?xml version="1.0" encoding="utf-8"?>
-<ds:datastoreItem xmlns:ds="http://schemas.openxmlformats.org/officeDocument/2006/customXml" ds:itemID="{C1E7925F-4A7E-457E-9886-2A707E85F4B8}">
+<ds:datastoreItem xmlns:ds="http://schemas.openxmlformats.org/officeDocument/2006/customXml" ds:itemID="{F1FA033D-342F-494B-BE5D-F1827845B214}">
   <ds:schemaRefs>
-    <ds:schemaRef ds:uri="http://schemas.microsoft.com/sharepoint/v3/contenttype/forms"/>
+    <ds:schemaRef ds:uri="http://schemas.microsoft.com/office/2006/metadata/properties"/>
+    <ds:schemaRef ds:uri="http://schemas.microsoft.com/office/infopath/2007/PartnerControls"/>
+    <ds:schemaRef ds:uri="http://schemas.microsoft.com/sharepoint/v4"/>
   </ds:schemaRefs>
 </ds:datastoreItem>
 </file>
 
 <file path=customXml/itemProps2.xml><?xml version="1.0" encoding="utf-8"?>
-<ds:datastoreItem xmlns:ds="http://schemas.openxmlformats.org/officeDocument/2006/customXml" ds:itemID="{011CE262-679D-4CF2-A076-03ADF21734D6}">
-  <ds:schemaRefs>
-    <ds:schemaRef ds:uri="http://schemas.microsoft.com/office/2006/metadata/contentType"/>
-    <ds:schemaRef ds:uri="http://schemas.microsoft.com/office/2006/metadata/properties/metaAttributes"/>
-    <ds:schemaRef ds:uri="http://www.w3.org/2001/XMLSchema"/>
-    <ds:schemaRef ds:uri="http://schemas.microsoft.com/office/2006/metadata/properties"/>
-    <ds:schemaRef ds:uri="31d47c31-c513-4457-bbbb-cb5a4e18c89d"/>
-    <ds:schemaRef ds:uri="http://schemas.microsoft.com/sharepoint/v4"/>
-    <ds:schemaRef ds:uri="http://schemas.microsoft.com/office/2006/documentManagement/types"/>
-    <ds:schemaRef ds:uri="http://schemas.microsoft.com/office/infopath/2007/PartnerControls"/>
-    <ds:schemaRef ds:uri="http://schemas.openxmlformats.org/package/2006/metadata/core-properties"/>
-    <ds:schemaRef ds:uri="http://purl.org/dc/elements/1.1/"/>
-    <ds:schemaRef ds:uri="http://purl.org/dc/terms/"/>
-    <ds:schemaRef ds:uri="http://schemas.microsoft.com/internal/obd"/>
-  </ds:schemaRefs>
-</ds:datastoreItem>
-</file>
-
-<file path=customXml/itemProps3.xml><?xml version="1.0" encoding="utf-8"?>
 <ds:datastoreItem xmlns:ds="http://schemas.openxmlformats.org/officeDocument/2006/customXml" ds:itemID="{A98986F2-E116-4171-A5B6-8A9BDAE56EFF}">
   <ds:schemaRefs>
     <ds:schemaRef ds:uri="http://schemas.microsoft.com/sharepoint/events"/>
@@ -7299,12 +7131,14 @@
 </ds:datastoreItem>
 </file>
 
+<file path=customXml/itemProps3.xml><?xml version="1.0" encoding="utf-8"?>
+<ds:datastoreItem xmlns:ds="http://schemas.openxmlformats.org/officeDocument/2006/customXml" ds:itemID="{DD2BDFF9-6541-418A-AE6B-591C4C3313BC}"/>
+</file>
+
 <file path=customXml/itemProps4.xml><?xml version="1.0" encoding="utf-8"?>
-<ds:datastoreItem xmlns:ds="http://schemas.openxmlformats.org/officeDocument/2006/customXml" ds:itemID="{F1FA033D-342F-494B-BE5D-F1827845B214}">
+<ds:datastoreItem xmlns:ds="http://schemas.openxmlformats.org/officeDocument/2006/customXml" ds:itemID="{C1E7925F-4A7E-457E-9886-2A707E85F4B8}">
   <ds:schemaRefs>
-    <ds:schemaRef ds:uri="http://schemas.microsoft.com/office/2006/metadata/properties"/>
-    <ds:schemaRef ds:uri="http://schemas.microsoft.com/office/infopath/2007/PartnerControls"/>
-    <ds:schemaRef ds:uri="http://schemas.microsoft.com/sharepoint/v4"/>
+    <ds:schemaRef ds:uri="http://schemas.microsoft.com/sharepoint/v3/contenttype/forms"/>
   </ds:schemaRefs>
 </ds:datastoreItem>
 </file>
</xml_diff>